<commit_message>
Aleksa - canvas model
</commit_message>
<xml_diff>
--- a/Biznis_plan.docx
+++ b/Biznis_plan.docx
@@ -3638,19 +3638,7 @@
         <w:rPr>
           <w:rFonts w:ascii="Courier New" w:hAnsi="Courier New" w:cs="Courier New"/>
         </w:rPr>
-        <w:t>lovanje. Vizionari žele ulaganjem novca u naš sistem povećaju</w:t>
-      </w:r>
-      <w:r>
-        <w:rPr>
-          <w:rFonts w:ascii="Courier New" w:hAnsi="Courier New" w:cs="Courier New"/>
-        </w:rPr>
-        <w:t xml:space="preserve"> propusni opseg</w:t>
-      </w:r>
-      <w:r>
-        <w:rPr>
-          <w:rFonts w:ascii="Courier New" w:hAnsi="Courier New" w:cs="Courier New"/>
-        </w:rPr>
-        <w:t xml:space="preserve"> i</w:t>
+        <w:t>lovanje. Vizionari žele ulaganjem novca u naš sistem povećaju propusni opseg i</w:t>
       </w:r>
       <w:r>
         <w:rPr>
@@ -3762,13 +3750,7 @@
         <w:rPr>
           <w:rFonts w:ascii="Courier New" w:hAnsi="Courier New" w:cs="Courier New"/>
         </w:rPr>
-        <w:t>Naše primarno tržište se sastoji od 10 gradova i 54 opštine u Republici Srpskoj, 10 kantona i 40 opština na teritoriji Federacije BiH, kao i Distrikta Brčko. Tržište sa koga bismo krenuli u dalji razvoj bila bi teritorija grada Banja Luka, sa 139 000 hiljada potencijalnih  korisnika sistema.</w:t>
-      </w:r>
-      <w:r>
-        <w:rPr>
-          <w:rFonts w:ascii="Courier New" w:hAnsi="Courier New" w:cs="Courier New"/>
-        </w:rPr>
-        <w:t xml:space="preserve"> Broj korisnika ograničava činjenica da samo punoljetni građani mogu da otvore nalog na sistemu i putem njega podnose prijave. Prema sprovedenoj anketi 7 od 8 građani se izjasnilo da bi koristilo ovakav sistem kada bi im bio dostupan.</w:t>
+        <w:t>Naše primarno tržište se sastoji od 10 gradova i 54 opštine u Republici Srpskoj, 10 kantona i 40 opština na teritoriji Federacije BiH, kao i Distrikta Brčko. Tržište sa koga bismo krenuli u dalji razvoj bila bi teritorija grada Banja Luka, sa 139 000 hiljada potencijalnih  korisnika sistema. Broj korisnika ograničava činjenica da samo punoljetni građani mogu da otvore nalog na sistemu i putem njega podnose prijave. Prema sprovedenoj anketi 7 od 8 građani se izjasnilo da bi koristilo ovakav sistem kada bi im bio dostupan.</w:t>
       </w:r>
     </w:p>
     <w:p>
@@ -3840,25 +3822,7 @@
         <w:rPr>
           <w:rFonts w:ascii="Courier New" w:hAnsi="Courier New" w:cs="Courier New"/>
         </w:rPr>
-        <w:t>Slični</w:t>
-      </w:r>
-      <w:r>
-        <w:rPr>
-          <w:rFonts w:ascii="Courier New" w:hAnsi="Courier New" w:cs="Courier New"/>
-        </w:rPr>
-        <w:t xml:space="preserve"> sistema</w:t>
-      </w:r>
-      <w:r>
-        <w:rPr>
-          <w:rFonts w:ascii="Courier New" w:hAnsi="Courier New" w:cs="Courier New"/>
-        </w:rPr>
-        <w:t xml:space="preserve"> koji su dostupni na tržištu su</w:t>
-      </w:r>
-      <w:r>
-        <w:rPr>
-          <w:rFonts w:ascii="Courier New" w:hAnsi="Courier New" w:cs="Courier New"/>
-        </w:rPr>
-        <w:t xml:space="preserve"> u vidu mob</w:t>
+        <w:t>Slični sistema koji su dostupni na tržištu su u vidu mob</w:t>
       </w:r>
       <w:r>
         <w:rPr>
@@ -3870,31 +3834,7 @@
         <w:rPr>
           <w:rFonts w:ascii="Courier New" w:hAnsi="Courier New" w:cs="Courier New"/>
         </w:rPr>
-        <w:t xml:space="preserve"> u web verziji, što ih ograničava na pristup isključivo putem mobilnih uređaja. Ti sistemi ne sadrže podsistem koji namijenjen nadležnim službama, koje zaprimaju i obrađuju pristigle prijava. Nepostojanje navedene funkcionalnosti onemogućava integraciju sistema za podnošenje prijava sa nadležnim službama. Postojeća rješenja ne pružaju ni funkcionalnosti interaktivne mape, niti praćenja efikasnoti rada sistema i službi koje ga koriste.</w:t>
-      </w:r>
-      <w:r>
-        <w:rPr>
-          <w:rFonts w:ascii="Courier New" w:hAnsi="Courier New" w:cs="Courier New"/>
-        </w:rPr>
-        <w:t xml:space="preserve"> S</w:t>
-      </w:r>
-      <w:r>
-        <w:rPr>
-          <w:rFonts w:ascii="Courier New" w:hAnsi="Courier New" w:cs="Courier New"/>
-        </w:rPr>
-        <w:t>istemi</w:t>
-      </w:r>
-      <w:r>
-        <w:rPr>
-          <w:rFonts w:ascii="Courier New" w:hAnsi="Courier New" w:cs="Courier New"/>
-        </w:rPr>
-        <w:t xml:space="preserve"> koji su dostupni na tržištu BiH</w:t>
-      </w:r>
-      <w:r>
-        <w:rPr>
-          <w:rFonts w:ascii="Courier New" w:hAnsi="Courier New" w:cs="Courier New"/>
-        </w:rPr>
-        <w:t xml:space="preserve"> imaju jako loše ocjene </w:t>
+        <w:t xml:space="preserve"> u web verziji, što ih ograničava na pristup isključivo putem mobilnih uređaja. Ti sistemi ne sadrže podsistem koji namijenjen nadležnim službama, koje zaprimaju i obrađuju pristigle prijava. Nepostojanje navedene funkcionalnosti onemogućava integraciju sistema za podnošenje prijava sa nadležnim službama. Postojeća rješenja ne pružaju ni funkcionalnosti interaktivne mape, niti praćenja efikasnoti rada sistema i službi koje ga koriste. Sistemi koji su dostupni na tržištu BiH imaju jako loše ocjene </w:t>
       </w:r>
       <w:r>
         <w:rPr>
@@ -3955,15 +3895,7 @@
         <w:rPr>
           <w:rFonts w:ascii="Courier New" w:hAnsi="Courier New" w:cs="Courier New"/>
         </w:rPr>
-        <w:t xml:space="preserve">Prikaz strukture i komponenata našeg sistema dat je na sljedećoj </w:t>
-      </w:r>
-      <w:bookmarkStart w:id="7" w:name="_GoBack"/>
-      <w:bookmarkEnd w:id="7"/>
-      <w:r>
-        <w:rPr>
-          <w:rFonts w:ascii="Courier New" w:hAnsi="Courier New" w:cs="Courier New"/>
-        </w:rPr>
-        <w:t>slici.</w:t>
+        <w:t>Prikaz strukture i komponenata našeg sistema dat je na sljedećoj slici.</w:t>
       </w:r>
     </w:p>
     <w:p>
@@ -4041,6 +3973,4587 @@
       <w:pPr>
         <w:pStyle w:val="Heading1"/>
       </w:pPr>
+      <w:r>
+        <w:t>???</w:t>
+      </w:r>
+    </w:p>
+    <w:tbl>
+      <w:tblPr>
+        <w:tblStyle w:val="TableGrid"/>
+        <w:tblW w:w="0" w:type="dxa"/>
+        <w:tblInd w:w="108" w:type="dxa"/>
+        <w:tblBorders>
+          <w:top w:val="single" w:sz="4" w:space="0" w:color="F2F2F2" w:themeColor="background1" w:themeShade="F2"/>
+          <w:left w:val="single" w:sz="4" w:space="0" w:color="F2F2F2" w:themeColor="background1" w:themeShade="F2"/>
+          <w:bottom w:val="single" w:sz="4" w:space="0" w:color="F2F2F2" w:themeColor="background1" w:themeShade="F2"/>
+          <w:right w:val="single" w:sz="4" w:space="0" w:color="F2F2F2" w:themeColor="background1" w:themeShade="F2"/>
+          <w:insideH w:val="single" w:sz="4" w:space="0" w:color="F2F2F2" w:themeColor="background1" w:themeShade="F2"/>
+          <w:insideV w:val="single" w:sz="4" w:space="0" w:color="F2F2F2" w:themeColor="background1" w:themeShade="F2"/>
+        </w:tblBorders>
+        <w:shd w:val="clear" w:color="auto" w:fill="F3F3F3"/>
+        <w:tblLayout w:type="fixed"/>
+        <w:tblCellMar>
+          <w:right w:w="113" w:type="dxa"/>
+        </w:tblCellMar>
+        <w:tblLook w:val="04A0" w:firstRow="1" w:lastRow="0" w:firstColumn="1" w:lastColumn="0" w:noHBand="0" w:noVBand="1"/>
+      </w:tblPr>
+      <w:tblGrid>
+        <w:gridCol w:w="3148"/>
+        <w:gridCol w:w="3042"/>
+        <w:gridCol w:w="47"/>
+        <w:gridCol w:w="1588"/>
+        <w:gridCol w:w="1096"/>
+        <w:gridCol w:w="406"/>
+        <w:gridCol w:w="6"/>
+        <w:gridCol w:w="2706"/>
+        <w:gridCol w:w="397"/>
+        <w:gridCol w:w="1856"/>
+        <w:gridCol w:w="418"/>
+        <w:gridCol w:w="912"/>
+      </w:tblGrid>
+      <w:tr>
+        <w:trPr>
+          <w:trHeight w:val="415"/>
+        </w:trPr>
+        <w:tc>
+          <w:tcPr>
+            <w:tcW w:w="3148" w:type="dxa"/>
+            <w:tcBorders>
+              <w:top w:val="single" w:sz="4" w:space="0" w:color="F2F2F2" w:themeColor="background1" w:themeShade="F2"/>
+              <w:left w:val="single" w:sz="4" w:space="0" w:color="F2F2F2" w:themeColor="background1" w:themeShade="F2"/>
+              <w:bottom w:val="single" w:sz="4" w:space="0" w:color="F2F2F2" w:themeColor="background1" w:themeShade="F2"/>
+              <w:right w:val="single" w:sz="4" w:space="0" w:color="F2F2F2" w:themeColor="background1" w:themeShade="F2"/>
+            </w:tcBorders>
+            <w:shd w:val="clear" w:color="auto" w:fill="F3F3F3"/>
+            <w:vAlign w:val="center"/>
+          </w:tcPr>
+          <w:p>
+            <w:pPr>
+              <w:ind w:right="-944"/>
+              <w:rPr>
+                <w:rFonts w:ascii="Arial" w:hAnsi="Arial"/>
+              </w:rPr>
+            </w:pPr>
+          </w:p>
+        </w:tc>
+        <w:tc>
+          <w:tcPr>
+            <w:tcW w:w="3042" w:type="dxa"/>
+            <w:tcBorders>
+              <w:top w:val="single" w:sz="4" w:space="0" w:color="F2F2F2" w:themeColor="background1" w:themeShade="F2"/>
+              <w:left w:val="single" w:sz="4" w:space="0" w:color="F2F2F2" w:themeColor="background1" w:themeShade="F2"/>
+              <w:bottom w:val="single" w:sz="4" w:space="0" w:color="F2F2F2" w:themeColor="background1" w:themeShade="F2"/>
+              <w:right w:val="single" w:sz="4" w:space="0" w:color="F2F2F2" w:themeColor="background1" w:themeShade="F2"/>
+            </w:tcBorders>
+            <w:shd w:val="clear" w:color="auto" w:fill="F3F3F3"/>
+            <w:vAlign w:val="center"/>
+          </w:tcPr>
+          <w:p>
+            <w:pPr>
+              <w:ind w:right="-944"/>
+              <w:rPr>
+                <w:rFonts w:ascii="Arial" w:hAnsi="Arial"/>
+              </w:rPr>
+            </w:pPr>
+          </w:p>
+        </w:tc>
+        <w:tc>
+          <w:tcPr>
+            <w:tcW w:w="3143" w:type="dxa"/>
+            <w:gridSpan w:val="5"/>
+            <w:tcBorders>
+              <w:top w:val="single" w:sz="4" w:space="0" w:color="F2F2F2" w:themeColor="background1" w:themeShade="F2"/>
+              <w:left w:val="single" w:sz="4" w:space="0" w:color="F2F2F2" w:themeColor="background1" w:themeShade="F2"/>
+              <w:bottom w:val="single" w:sz="4" w:space="0" w:color="F2F2F2" w:themeColor="background1" w:themeShade="F2"/>
+              <w:right w:val="single" w:sz="4" w:space="0" w:color="F2F2F2" w:themeColor="background1" w:themeShade="F2"/>
+            </w:tcBorders>
+            <w:shd w:val="clear" w:color="auto" w:fill="F3F3F3"/>
+            <w:vAlign w:val="bottom"/>
+            <w:hideMark/>
+          </w:tcPr>
+          <w:p>
+            <w:pPr>
+              <w:ind w:right="-944"/>
+              <w:rPr>
+                <w:rFonts w:ascii="Arial" w:hAnsi="Arial"/>
+                <w:i/>
+                <w:sz w:val="18"/>
+              </w:rPr>
+            </w:pPr>
+            <w:r>
+              <w:rPr>
+                <w:rFonts w:ascii="Arial" w:hAnsi="Arial"/>
+                <w:i/>
+                <w:sz w:val="18"/>
+              </w:rPr>
+              <w:t>Dizajnirano za:</w:t>
+            </w:r>
+          </w:p>
+        </w:tc>
+        <w:tc>
+          <w:tcPr>
+            <w:tcW w:w="3103" w:type="dxa"/>
+            <w:gridSpan w:val="2"/>
+            <w:tcBorders>
+              <w:top w:val="single" w:sz="4" w:space="0" w:color="F2F2F2" w:themeColor="background1" w:themeShade="F2"/>
+              <w:left w:val="single" w:sz="4" w:space="0" w:color="F2F2F2" w:themeColor="background1" w:themeShade="F2"/>
+              <w:bottom w:val="single" w:sz="4" w:space="0" w:color="F2F2F2" w:themeColor="background1" w:themeShade="F2"/>
+              <w:right w:val="single" w:sz="4" w:space="0" w:color="F2F2F2" w:themeColor="background1" w:themeShade="F2"/>
+            </w:tcBorders>
+            <w:shd w:val="clear" w:color="auto" w:fill="F3F3F3"/>
+            <w:vAlign w:val="bottom"/>
+            <w:hideMark/>
+          </w:tcPr>
+          <w:p>
+            <w:pPr>
+              <w:ind w:left="-51" w:right="-944"/>
+              <w:rPr>
+                <w:rFonts w:ascii="Arial" w:hAnsi="Arial"/>
+                <w:i/>
+                <w:sz w:val="18"/>
+              </w:rPr>
+            </w:pPr>
+            <w:r>
+              <w:rPr>
+                <w:rFonts w:ascii="Arial" w:hAnsi="Arial"/>
+                <w:i/>
+                <w:sz w:val="18"/>
+              </w:rPr>
+              <w:t>Dizajnirao/la:</w:t>
+            </w:r>
+          </w:p>
+        </w:tc>
+        <w:tc>
+          <w:tcPr>
+            <w:tcW w:w="2274" w:type="dxa"/>
+            <w:gridSpan w:val="2"/>
+            <w:tcBorders>
+              <w:top w:val="single" w:sz="4" w:space="0" w:color="F2F2F2" w:themeColor="background1" w:themeShade="F2"/>
+              <w:left w:val="single" w:sz="4" w:space="0" w:color="F2F2F2" w:themeColor="background1" w:themeShade="F2"/>
+              <w:bottom w:val="single" w:sz="4" w:space="0" w:color="F2F2F2" w:themeColor="background1" w:themeShade="F2"/>
+              <w:right w:val="single" w:sz="4" w:space="0" w:color="F2F2F2" w:themeColor="background1" w:themeShade="F2"/>
+            </w:tcBorders>
+            <w:shd w:val="clear" w:color="auto" w:fill="F3F3F3"/>
+            <w:vAlign w:val="bottom"/>
+            <w:hideMark/>
+          </w:tcPr>
+          <w:p>
+            <w:pPr>
+              <w:ind w:left="-80" w:right="-944"/>
+              <w:rPr>
+                <w:rFonts w:ascii="Arial" w:hAnsi="Arial"/>
+                <w:i/>
+                <w:sz w:val="18"/>
+              </w:rPr>
+            </w:pPr>
+            <w:r>
+              <w:rPr>
+                <w:rFonts w:ascii="Arial" w:hAnsi="Arial"/>
+                <w:i/>
+                <w:sz w:val="18"/>
+              </w:rPr>
+              <w:t>Datum:</w:t>
+            </w:r>
+          </w:p>
+        </w:tc>
+        <w:tc>
+          <w:tcPr>
+            <w:tcW w:w="912" w:type="dxa"/>
+            <w:tcBorders>
+              <w:top w:val="single" w:sz="4" w:space="0" w:color="F2F2F2" w:themeColor="background1" w:themeShade="F2"/>
+              <w:left w:val="single" w:sz="4" w:space="0" w:color="F2F2F2" w:themeColor="background1" w:themeShade="F2"/>
+              <w:bottom w:val="single" w:sz="4" w:space="0" w:color="F2F2F2" w:themeColor="background1" w:themeShade="F2"/>
+              <w:right w:val="single" w:sz="4" w:space="0" w:color="F2F2F2" w:themeColor="background1" w:themeShade="F2"/>
+            </w:tcBorders>
+            <w:shd w:val="clear" w:color="auto" w:fill="F3F3F3"/>
+            <w:vAlign w:val="bottom"/>
+            <w:hideMark/>
+          </w:tcPr>
+          <w:p>
+            <w:pPr>
+              <w:ind w:left="-108" w:right="-944"/>
+              <w:rPr>
+                <w:rFonts w:ascii="Arial" w:hAnsi="Arial"/>
+                <w:i/>
+                <w:sz w:val="18"/>
+              </w:rPr>
+            </w:pPr>
+            <w:r>
+              <w:rPr>
+                <w:rFonts w:ascii="Arial" w:hAnsi="Arial"/>
+                <w:i/>
+                <w:sz w:val="18"/>
+              </w:rPr>
+              <w:t>Verzija:</w:t>
+            </w:r>
+          </w:p>
+        </w:tc>
+      </w:tr>
+      <w:tr>
+        <w:trPr>
+          <w:trHeight w:val="415"/>
+        </w:trPr>
+        <w:tc>
+          <w:tcPr>
+            <w:tcW w:w="6190" w:type="dxa"/>
+            <w:gridSpan w:val="2"/>
+            <w:tcBorders>
+              <w:top w:val="single" w:sz="4" w:space="0" w:color="F2F2F2" w:themeColor="background1" w:themeShade="F2"/>
+              <w:left w:val="single" w:sz="4" w:space="0" w:color="F2F2F2" w:themeColor="background1" w:themeShade="F2"/>
+              <w:bottom w:val="single" w:sz="4" w:space="0" w:color="F2F2F2" w:themeColor="background1" w:themeShade="F2"/>
+              <w:right w:val="single" w:sz="4" w:space="0" w:color="F2F2F2" w:themeColor="background1" w:themeShade="F2"/>
+            </w:tcBorders>
+            <w:shd w:val="clear" w:color="auto" w:fill="F3F3F3"/>
+            <w:vAlign w:val="center"/>
+            <w:hideMark/>
+          </w:tcPr>
+          <w:p>
+            <w:pPr>
+              <w:ind w:right="-944"/>
+              <w:rPr>
+                <w:rFonts w:ascii="Arial" w:hAnsi="Arial"/>
+                <w:color w:val="1F386C"/>
+                <w:sz w:val="36"/>
+              </w:rPr>
+            </w:pPr>
+            <w:r>
+              <w:rPr>
+                <w:rFonts w:ascii="Arial" w:hAnsi="Arial"/>
+                <w:b/>
+                <w:color w:val="1F386C"/>
+                <w:sz w:val="36"/>
+              </w:rPr>
+              <w:t>Business Model Canvas</w:t>
+            </w:r>
+          </w:p>
+        </w:tc>
+        <w:tc>
+          <w:tcPr>
+            <w:tcW w:w="2731" w:type="dxa"/>
+            <w:gridSpan w:val="3"/>
+            <w:tcBorders>
+              <w:top w:val="single" w:sz="4" w:space="0" w:color="F2F2F2" w:themeColor="background1" w:themeShade="F2"/>
+              <w:left w:val="single" w:sz="4" w:space="0" w:color="F2F2F2" w:themeColor="background1" w:themeShade="F2"/>
+              <w:bottom w:val="single" w:sz="4" w:space="0" w:color="F2F2F2" w:themeColor="background1" w:themeShade="F2"/>
+              <w:right w:val="single" w:sz="4" w:space="0" w:color="F2F2F2" w:themeColor="background1" w:themeShade="F2"/>
+            </w:tcBorders>
+            <w:shd w:val="clear" w:color="auto" w:fill="FFFFFF"/>
+            <w:vAlign w:val="center"/>
+            <w:hideMark/>
+          </w:tcPr>
+          <w:p>
+            <w:pPr>
+              <w:ind w:right="-944"/>
+              <w:rPr>
+                <w:rFonts w:ascii="Arial" w:hAnsi="Arial"/>
+                <w:sz w:val="24"/>
+              </w:rPr>
+            </w:pPr>
+            <w:r>
+              <w:rPr>
+                <w:rFonts w:ascii="Arial" w:hAnsi="Arial"/>
+              </w:rPr>
+              <w:t>Gradske uprave</w:t>
+            </w:r>
+          </w:p>
+        </w:tc>
+        <w:tc>
+          <w:tcPr>
+            <w:tcW w:w="412" w:type="dxa"/>
+            <w:gridSpan w:val="2"/>
+            <w:tcBorders>
+              <w:top w:val="single" w:sz="4" w:space="0" w:color="F2F2F2" w:themeColor="background1" w:themeShade="F2"/>
+              <w:left w:val="single" w:sz="4" w:space="0" w:color="F2F2F2" w:themeColor="background1" w:themeShade="F2"/>
+              <w:bottom w:val="single" w:sz="4" w:space="0" w:color="F2F2F2" w:themeColor="background1" w:themeShade="F2"/>
+              <w:right w:val="single" w:sz="4" w:space="0" w:color="F2F2F2" w:themeColor="background1" w:themeShade="F2"/>
+            </w:tcBorders>
+            <w:shd w:val="clear" w:color="auto" w:fill="F3F3F3"/>
+            <w:vAlign w:val="center"/>
+          </w:tcPr>
+          <w:p>
+            <w:pPr>
+              <w:ind w:right="-944"/>
+              <w:rPr>
+                <w:rFonts w:ascii="Arial" w:hAnsi="Arial"/>
+              </w:rPr>
+            </w:pPr>
+          </w:p>
+        </w:tc>
+        <w:tc>
+          <w:tcPr>
+            <w:tcW w:w="2706" w:type="dxa"/>
+            <w:tcBorders>
+              <w:top w:val="single" w:sz="4" w:space="0" w:color="F2F2F2" w:themeColor="background1" w:themeShade="F2"/>
+              <w:left w:val="single" w:sz="4" w:space="0" w:color="F2F2F2" w:themeColor="background1" w:themeShade="F2"/>
+              <w:bottom w:val="single" w:sz="4" w:space="0" w:color="F2F2F2" w:themeColor="background1" w:themeShade="F2"/>
+              <w:right w:val="single" w:sz="4" w:space="0" w:color="F2F2F2" w:themeColor="background1" w:themeShade="F2"/>
+            </w:tcBorders>
+            <w:shd w:val="clear" w:color="auto" w:fill="FFFFFF"/>
+            <w:vAlign w:val="center"/>
+            <w:hideMark/>
+          </w:tcPr>
+          <w:p>
+            <w:pPr>
+              <w:ind w:right="-944"/>
+              <w:rPr>
+                <w:rFonts w:ascii="Arial" w:hAnsi="Arial"/>
+              </w:rPr>
+            </w:pPr>
+            <w:r>
+              <w:rPr>
+                <w:rFonts w:ascii="Arial" w:hAnsi="Arial"/>
+              </w:rPr>
+              <w:t>Tim “Sistem za prijavu problema”</w:t>
+            </w:r>
+          </w:p>
+        </w:tc>
+        <w:tc>
+          <w:tcPr>
+            <w:tcW w:w="397" w:type="dxa"/>
+            <w:tcBorders>
+              <w:top w:val="single" w:sz="4" w:space="0" w:color="F2F2F2" w:themeColor="background1" w:themeShade="F2"/>
+              <w:left w:val="single" w:sz="4" w:space="0" w:color="F2F2F2" w:themeColor="background1" w:themeShade="F2"/>
+              <w:bottom w:val="single" w:sz="4" w:space="0" w:color="F2F2F2" w:themeColor="background1" w:themeShade="F2"/>
+              <w:right w:val="single" w:sz="4" w:space="0" w:color="F2F2F2" w:themeColor="background1" w:themeShade="F2"/>
+            </w:tcBorders>
+            <w:shd w:val="clear" w:color="auto" w:fill="F3F3F3"/>
+            <w:vAlign w:val="center"/>
+          </w:tcPr>
+          <w:p>
+            <w:pPr>
+              <w:ind w:right="-944"/>
+              <w:rPr>
+                <w:rFonts w:ascii="Arial" w:hAnsi="Arial"/>
+              </w:rPr>
+            </w:pPr>
+          </w:p>
+        </w:tc>
+        <w:tc>
+          <w:tcPr>
+            <w:tcW w:w="1856" w:type="dxa"/>
+            <w:tcBorders>
+              <w:top w:val="single" w:sz="4" w:space="0" w:color="F2F2F2" w:themeColor="background1" w:themeShade="F2"/>
+              <w:left w:val="single" w:sz="4" w:space="0" w:color="F2F2F2" w:themeColor="background1" w:themeShade="F2"/>
+              <w:bottom w:val="single" w:sz="4" w:space="0" w:color="F2F2F2" w:themeColor="background1" w:themeShade="F2"/>
+              <w:right w:val="single" w:sz="4" w:space="0" w:color="F2F2F2" w:themeColor="background1" w:themeShade="F2"/>
+            </w:tcBorders>
+            <w:shd w:val="clear" w:color="auto" w:fill="FFFFFF"/>
+            <w:vAlign w:val="center"/>
+            <w:hideMark/>
+          </w:tcPr>
+          <w:p>
+            <w:pPr>
+              <w:ind w:right="-944"/>
+              <w:rPr>
+                <w:rFonts w:ascii="Arial" w:hAnsi="Arial"/>
+              </w:rPr>
+            </w:pPr>
+            <w:r>
+              <w:rPr>
+                <w:rFonts w:ascii="Arial" w:hAnsi="Arial"/>
+              </w:rPr>
+              <w:t>17.5.2023.</w:t>
+            </w:r>
+          </w:p>
+        </w:tc>
+        <w:tc>
+          <w:tcPr>
+            <w:tcW w:w="418" w:type="dxa"/>
+            <w:tcBorders>
+              <w:top w:val="single" w:sz="4" w:space="0" w:color="F2F2F2" w:themeColor="background1" w:themeShade="F2"/>
+              <w:left w:val="single" w:sz="4" w:space="0" w:color="F2F2F2" w:themeColor="background1" w:themeShade="F2"/>
+              <w:bottom w:val="single" w:sz="4" w:space="0" w:color="F2F2F2" w:themeColor="background1" w:themeShade="F2"/>
+              <w:right w:val="single" w:sz="4" w:space="0" w:color="F2F2F2" w:themeColor="background1" w:themeShade="F2"/>
+            </w:tcBorders>
+            <w:shd w:val="clear" w:color="auto" w:fill="F3F3F3"/>
+            <w:vAlign w:val="center"/>
+          </w:tcPr>
+          <w:p>
+            <w:pPr>
+              <w:ind w:right="-944"/>
+              <w:rPr>
+                <w:rFonts w:ascii="Arial" w:hAnsi="Arial"/>
+              </w:rPr>
+            </w:pPr>
+          </w:p>
+        </w:tc>
+        <w:tc>
+          <w:tcPr>
+            <w:tcW w:w="912" w:type="dxa"/>
+            <w:tcBorders>
+              <w:top w:val="single" w:sz="4" w:space="0" w:color="F2F2F2" w:themeColor="background1" w:themeShade="F2"/>
+              <w:left w:val="single" w:sz="4" w:space="0" w:color="F2F2F2" w:themeColor="background1" w:themeShade="F2"/>
+              <w:bottom w:val="single" w:sz="4" w:space="0" w:color="F2F2F2" w:themeColor="background1" w:themeShade="F2"/>
+              <w:right w:val="single" w:sz="4" w:space="0" w:color="F2F2F2" w:themeColor="background1" w:themeShade="F2"/>
+            </w:tcBorders>
+            <w:shd w:val="clear" w:color="auto" w:fill="FFFFFF"/>
+            <w:vAlign w:val="center"/>
+            <w:hideMark/>
+          </w:tcPr>
+          <w:p>
+            <w:pPr>
+              <w:ind w:right="-944"/>
+              <w:rPr>
+                <w:rFonts w:ascii="Arial" w:hAnsi="Arial"/>
+              </w:rPr>
+            </w:pPr>
+            <w:r>
+              <w:rPr>
+                <w:rFonts w:ascii="Arial" w:hAnsi="Arial"/>
+              </w:rPr>
+              <w:t>1.0.0</w:t>
+            </w:r>
+          </w:p>
+        </w:tc>
+      </w:tr>
+      <w:tr>
+        <w:trPr>
+          <w:trHeight w:val="262"/>
+        </w:trPr>
+        <w:tc>
+          <w:tcPr>
+            <w:tcW w:w="3148" w:type="dxa"/>
+            <w:tcBorders>
+              <w:top w:val="single" w:sz="4" w:space="0" w:color="F2F2F2" w:themeColor="background1" w:themeShade="F2"/>
+              <w:left w:val="single" w:sz="4" w:space="0" w:color="F2F2F2" w:themeColor="background1" w:themeShade="F2"/>
+              <w:bottom w:val="single" w:sz="4" w:space="0" w:color="F2F2F2" w:themeColor="background1" w:themeShade="F2"/>
+              <w:right w:val="single" w:sz="4" w:space="0" w:color="F2F2F2" w:themeColor="background1" w:themeShade="F2"/>
+            </w:tcBorders>
+            <w:shd w:val="clear" w:color="auto" w:fill="F3F3F3"/>
+            <w:vAlign w:val="center"/>
+          </w:tcPr>
+          <w:p>
+            <w:pPr>
+              <w:ind w:right="-944"/>
+              <w:rPr>
+                <w:rFonts w:ascii="Arial" w:hAnsi="Arial"/>
+              </w:rPr>
+            </w:pPr>
+          </w:p>
+        </w:tc>
+        <w:tc>
+          <w:tcPr>
+            <w:tcW w:w="3042" w:type="dxa"/>
+            <w:tcBorders>
+              <w:top w:val="single" w:sz="4" w:space="0" w:color="F2F2F2" w:themeColor="background1" w:themeShade="F2"/>
+              <w:left w:val="single" w:sz="4" w:space="0" w:color="F2F2F2" w:themeColor="background1" w:themeShade="F2"/>
+              <w:bottom w:val="single" w:sz="4" w:space="0" w:color="F2F2F2" w:themeColor="background1" w:themeShade="F2"/>
+              <w:right w:val="single" w:sz="4" w:space="0" w:color="F2F2F2" w:themeColor="background1" w:themeShade="F2"/>
+            </w:tcBorders>
+            <w:shd w:val="clear" w:color="auto" w:fill="F3F3F3"/>
+            <w:vAlign w:val="center"/>
+          </w:tcPr>
+          <w:p>
+            <w:pPr>
+              <w:ind w:right="-944"/>
+              <w:rPr>
+                <w:rFonts w:ascii="Arial" w:hAnsi="Arial"/>
+              </w:rPr>
+            </w:pPr>
+          </w:p>
+        </w:tc>
+        <w:tc>
+          <w:tcPr>
+            <w:tcW w:w="3143" w:type="dxa"/>
+            <w:gridSpan w:val="5"/>
+            <w:tcBorders>
+              <w:top w:val="single" w:sz="4" w:space="0" w:color="F2F2F2" w:themeColor="background1" w:themeShade="F2"/>
+              <w:left w:val="single" w:sz="4" w:space="0" w:color="F2F2F2" w:themeColor="background1" w:themeShade="F2"/>
+              <w:bottom w:val="single" w:sz="4" w:space="0" w:color="F2F2F2" w:themeColor="background1" w:themeShade="F2"/>
+              <w:right w:val="single" w:sz="4" w:space="0" w:color="F2F2F2" w:themeColor="background1" w:themeShade="F2"/>
+            </w:tcBorders>
+            <w:shd w:val="clear" w:color="auto" w:fill="F3F3F3"/>
+            <w:vAlign w:val="center"/>
+          </w:tcPr>
+          <w:p>
+            <w:pPr>
+              <w:ind w:right="-944"/>
+              <w:rPr>
+                <w:rFonts w:ascii="Arial" w:hAnsi="Arial"/>
+              </w:rPr>
+            </w:pPr>
+          </w:p>
+        </w:tc>
+        <w:tc>
+          <w:tcPr>
+            <w:tcW w:w="3103" w:type="dxa"/>
+            <w:gridSpan w:val="2"/>
+            <w:tcBorders>
+              <w:top w:val="single" w:sz="4" w:space="0" w:color="F2F2F2" w:themeColor="background1" w:themeShade="F2"/>
+              <w:left w:val="single" w:sz="4" w:space="0" w:color="F2F2F2" w:themeColor="background1" w:themeShade="F2"/>
+              <w:bottom w:val="single" w:sz="4" w:space="0" w:color="F2F2F2" w:themeColor="background1" w:themeShade="F2"/>
+              <w:right w:val="single" w:sz="4" w:space="0" w:color="F2F2F2" w:themeColor="background1" w:themeShade="F2"/>
+            </w:tcBorders>
+            <w:shd w:val="clear" w:color="auto" w:fill="F3F3F3"/>
+            <w:vAlign w:val="center"/>
+          </w:tcPr>
+          <w:p>
+            <w:pPr>
+              <w:ind w:right="-944"/>
+              <w:rPr>
+                <w:rFonts w:ascii="Arial" w:hAnsi="Arial"/>
+              </w:rPr>
+            </w:pPr>
+          </w:p>
+        </w:tc>
+        <w:tc>
+          <w:tcPr>
+            <w:tcW w:w="3186" w:type="dxa"/>
+            <w:gridSpan w:val="3"/>
+            <w:tcBorders>
+              <w:top w:val="single" w:sz="4" w:space="0" w:color="F2F2F2" w:themeColor="background1" w:themeShade="F2"/>
+              <w:left w:val="single" w:sz="4" w:space="0" w:color="F2F2F2" w:themeColor="background1" w:themeShade="F2"/>
+              <w:bottom w:val="single" w:sz="4" w:space="0" w:color="F2F2F2" w:themeColor="background1" w:themeShade="F2"/>
+              <w:right w:val="single" w:sz="4" w:space="0" w:color="F2F2F2" w:themeColor="background1" w:themeShade="F2"/>
+            </w:tcBorders>
+            <w:shd w:val="clear" w:color="auto" w:fill="F3F3F3"/>
+            <w:vAlign w:val="center"/>
+          </w:tcPr>
+          <w:p>
+            <w:pPr>
+              <w:ind w:right="-944"/>
+              <w:rPr>
+                <w:rFonts w:ascii="Arial" w:hAnsi="Arial"/>
+              </w:rPr>
+            </w:pPr>
+          </w:p>
+        </w:tc>
+      </w:tr>
+      <w:tr>
+        <w:trPr>
+          <w:trHeight w:val="266"/>
+        </w:trPr>
+        <w:tc>
+          <w:tcPr>
+            <w:tcW w:w="3148" w:type="dxa"/>
+            <w:tcBorders>
+              <w:top w:val="single" w:sz="4" w:space="0" w:color="F2F2F2" w:themeColor="background1" w:themeShade="F2"/>
+              <w:left w:val="single" w:sz="4" w:space="0" w:color="F2F2F2" w:themeColor="background1" w:themeShade="F2"/>
+              <w:bottom w:val="nil"/>
+              <w:right w:val="single" w:sz="4" w:space="0" w:color="F2F2F2" w:themeColor="background1" w:themeShade="F2"/>
+            </w:tcBorders>
+            <w:shd w:val="clear" w:color="auto" w:fill="FFFFFF"/>
+          </w:tcPr>
+          <w:p>
+            <w:pPr>
+              <w:ind w:right="-944"/>
+              <w:rPr>
+                <w:rFonts w:ascii="Arial" w:hAnsi="Arial"/>
+                <w:b/>
+                <w:color w:val="1F386C"/>
+              </w:rPr>
+            </w:pPr>
+            <w:r>
+              <w:rPr>
+                <w:rFonts w:ascii="Arial" w:hAnsi="Arial"/>
+                <w:b/>
+                <w:color w:val="1F386C"/>
+              </w:rPr>
+              <w:t>Ključni partneri</w:t>
+            </w:r>
+          </w:p>
+          <w:p>
+            <w:pPr>
+              <w:ind w:right="-944"/>
+              <w:rPr>
+                <w:rFonts w:ascii="Arial" w:hAnsi="Arial"/>
+                <w:b/>
+                <w:color w:val="1F386C"/>
+              </w:rPr>
+            </w:pPr>
+          </w:p>
+          <w:p>
+            <w:pPr>
+              <w:ind w:right="-944"/>
+              <w:rPr>
+                <w:rFonts w:ascii="Arial" w:hAnsi="Arial"/>
+                <w:color w:val="1F386C"/>
+              </w:rPr>
+            </w:pPr>
+            <w:r>
+              <w:rPr>
+                <w:rFonts w:ascii="Arial" w:hAnsi="Arial"/>
+                <w:color w:val="1F386C"/>
+              </w:rPr>
+              <w:t>1) Gradske/opštinske/državne</w:t>
+            </w:r>
+          </w:p>
+          <w:p>
+            <w:pPr>
+              <w:ind w:right="-944"/>
+              <w:rPr>
+                <w:rFonts w:ascii="Arial" w:hAnsi="Arial"/>
+                <w:color w:val="1F386C"/>
+              </w:rPr>
+            </w:pPr>
+            <w:r>
+              <w:rPr>
+                <w:rFonts w:ascii="Arial" w:hAnsi="Arial"/>
+                <w:color w:val="1F386C"/>
+              </w:rPr>
+              <w:t xml:space="preserve">uprave – omogućavaju </w:t>
+            </w:r>
+          </w:p>
+          <w:p>
+            <w:pPr>
+              <w:ind w:right="-944"/>
+              <w:rPr>
+                <w:rFonts w:ascii="Arial" w:hAnsi="Arial"/>
+                <w:color w:val="1F386C"/>
+              </w:rPr>
+            </w:pPr>
+            <w:r>
+              <w:rPr>
+                <w:rFonts w:ascii="Arial" w:hAnsi="Arial"/>
+                <w:color w:val="1F386C"/>
+              </w:rPr>
+              <w:t xml:space="preserve">integraciju platforme sa </w:t>
+            </w:r>
+          </w:p>
+          <w:p>
+            <w:pPr>
+              <w:ind w:right="-944"/>
+              <w:rPr>
+                <w:rFonts w:ascii="Arial" w:hAnsi="Arial"/>
+                <w:color w:val="1F386C"/>
+              </w:rPr>
+            </w:pPr>
+            <w:r>
+              <w:rPr>
+                <w:rFonts w:ascii="Arial" w:hAnsi="Arial"/>
+                <w:color w:val="1F386C"/>
+              </w:rPr>
+              <w:t>nadležnim službama</w:t>
+            </w:r>
+          </w:p>
+          <w:p>
+            <w:pPr>
+              <w:ind w:right="-944"/>
+              <w:rPr>
+                <w:rFonts w:ascii="Arial" w:hAnsi="Arial"/>
+                <w:color w:val="1F386C"/>
+              </w:rPr>
+            </w:pPr>
+            <w:r>
+              <w:rPr>
+                <w:rFonts w:ascii="Arial" w:hAnsi="Arial"/>
+                <w:color w:val="1F386C"/>
+              </w:rPr>
+              <w:t xml:space="preserve">2) Kompanije koje se žele </w:t>
+            </w:r>
+          </w:p>
+          <w:p>
+            <w:pPr>
+              <w:ind w:right="-944"/>
+              <w:rPr>
+                <w:rFonts w:ascii="Arial" w:hAnsi="Arial"/>
+                <w:color w:val="1F386C"/>
+              </w:rPr>
+            </w:pPr>
+            <w:r>
+              <w:rPr>
+                <w:rFonts w:ascii="Arial" w:hAnsi="Arial"/>
+                <w:color w:val="1F386C"/>
+              </w:rPr>
+              <w:t xml:space="preserve">reklamirati putem naše </w:t>
+            </w:r>
+          </w:p>
+          <w:p>
+            <w:pPr>
+              <w:ind w:right="-944"/>
+              <w:rPr>
+                <w:rFonts w:ascii="Arial" w:hAnsi="Arial"/>
+                <w:color w:val="1F386C"/>
+              </w:rPr>
+            </w:pPr>
+            <w:r>
+              <w:rPr>
+                <w:rFonts w:ascii="Arial" w:hAnsi="Arial"/>
+                <w:color w:val="1F386C"/>
+              </w:rPr>
+              <w:t xml:space="preserve">aplikacije – plaćaju nam  </w:t>
+            </w:r>
+          </w:p>
+          <w:p>
+            <w:pPr>
+              <w:ind w:right="-944"/>
+              <w:rPr>
+                <w:rFonts w:ascii="Arial" w:hAnsi="Arial"/>
+                <w:color w:val="1F386C"/>
+              </w:rPr>
+            </w:pPr>
+            <w:r>
+              <w:rPr>
+                <w:rFonts w:ascii="Arial" w:hAnsi="Arial"/>
+                <w:color w:val="1F386C"/>
+              </w:rPr>
+              <w:t>prikazivanje njihovih proizvoda</w:t>
+            </w:r>
+          </w:p>
+          <w:p>
+            <w:pPr>
+              <w:ind w:right="-944"/>
+              <w:rPr>
+                <w:rFonts w:ascii="Arial" w:hAnsi="Arial"/>
+                <w:color w:val="1F386C"/>
+              </w:rPr>
+            </w:pPr>
+            <w:r>
+              <w:rPr>
+                <w:rFonts w:ascii="Arial" w:hAnsi="Arial"/>
+                <w:color w:val="1F386C"/>
+              </w:rPr>
+              <w:t xml:space="preserve">ili usluga na našoj web </w:t>
+            </w:r>
+          </w:p>
+          <w:p>
+            <w:pPr>
+              <w:ind w:right="-944"/>
+              <w:rPr>
+                <w:rFonts w:ascii="Arial" w:hAnsi="Arial"/>
+                <w:color w:val="1F386C"/>
+              </w:rPr>
+            </w:pPr>
+            <w:r>
+              <w:rPr>
+                <w:rFonts w:ascii="Arial" w:hAnsi="Arial"/>
+                <w:color w:val="1F386C"/>
+              </w:rPr>
+              <w:lastRenderedPageBreak/>
+              <w:t>aplikaciji</w:t>
+            </w:r>
+          </w:p>
+          <w:p>
+            <w:pPr>
+              <w:ind w:right="-944"/>
+              <w:rPr>
+                <w:rFonts w:ascii="Arial" w:hAnsi="Arial"/>
+                <w:color w:val="1F386C"/>
+              </w:rPr>
+            </w:pPr>
+            <w:r>
+              <w:rPr>
+                <w:rFonts w:ascii="Arial" w:hAnsi="Arial"/>
+                <w:color w:val="1F386C"/>
+              </w:rPr>
+              <w:t xml:space="preserve">3) Prodavači tehničke opreme – </w:t>
+            </w:r>
+          </w:p>
+          <w:p>
+            <w:pPr>
+              <w:ind w:right="-944"/>
+              <w:rPr>
+                <w:rFonts w:ascii="Arial" w:hAnsi="Arial"/>
+                <w:color w:val="1F386C"/>
+              </w:rPr>
+            </w:pPr>
+            <w:r>
+              <w:rPr>
+                <w:rFonts w:ascii="Arial" w:hAnsi="Arial"/>
+                <w:color w:val="1F386C"/>
+              </w:rPr>
+              <w:t xml:space="preserve">od kojih ćemo nabavljati </w:t>
+            </w:r>
+          </w:p>
+          <w:p>
+            <w:pPr>
+              <w:ind w:right="-944"/>
+              <w:rPr>
+                <w:rFonts w:ascii="Arial" w:hAnsi="Arial"/>
+                <w:color w:val="1F386C"/>
+              </w:rPr>
+            </w:pPr>
+            <w:r>
+              <w:rPr>
+                <w:rFonts w:ascii="Arial" w:hAnsi="Arial"/>
+                <w:color w:val="1F386C"/>
+              </w:rPr>
+              <w:t>servere, firewall-e, loud</w:t>
+            </w:r>
+          </w:p>
+          <w:p>
+            <w:pPr>
+              <w:ind w:right="-944"/>
+              <w:rPr>
+                <w:rFonts w:ascii="Arial" w:hAnsi="Arial"/>
+                <w:color w:val="1F386C"/>
+              </w:rPr>
+            </w:pPr>
+            <w:r>
+              <w:rPr>
+                <w:rFonts w:ascii="Arial" w:hAnsi="Arial"/>
+                <w:color w:val="1F386C"/>
+              </w:rPr>
+              <w:t>balancere, računare, klima</w:t>
+            </w:r>
+          </w:p>
+          <w:p>
+            <w:pPr>
+              <w:ind w:right="-944"/>
+              <w:rPr>
+                <w:rFonts w:ascii="Arial" w:hAnsi="Arial"/>
+                <w:color w:val="1F386C"/>
+              </w:rPr>
+            </w:pPr>
+            <w:r>
+              <w:rPr>
+                <w:rFonts w:ascii="Arial" w:hAnsi="Arial"/>
+                <w:color w:val="1F386C"/>
+              </w:rPr>
+              <w:t>uređaje…</w:t>
+            </w:r>
+          </w:p>
+          <w:p>
+            <w:pPr>
+              <w:ind w:right="-944"/>
+              <w:rPr>
+                <w:rFonts w:ascii="Arial" w:hAnsi="Arial"/>
+                <w:color w:val="1F386C"/>
+              </w:rPr>
+            </w:pPr>
+            <w:r>
+              <w:rPr>
+                <w:rFonts w:ascii="Arial" w:hAnsi="Arial"/>
+                <w:color w:val="1F386C"/>
+              </w:rPr>
+              <w:t>4) CA tijelo – od kojeg ćemo</w:t>
+            </w:r>
+          </w:p>
+          <w:p>
+            <w:pPr>
+              <w:ind w:right="-944"/>
+              <w:rPr>
+                <w:rFonts w:ascii="Arial" w:hAnsi="Arial"/>
+                <w:color w:val="1F386C"/>
+              </w:rPr>
+            </w:pPr>
+            <w:r>
+              <w:rPr>
+                <w:rFonts w:ascii="Arial" w:hAnsi="Arial"/>
+                <w:color w:val="1F386C"/>
+              </w:rPr>
+              <w:t xml:space="preserve">nabavljati potrebne </w:t>
+            </w:r>
+          </w:p>
+          <w:p>
+            <w:pPr>
+              <w:ind w:right="-944"/>
+              <w:rPr>
+                <w:rFonts w:ascii="Arial" w:hAnsi="Arial"/>
+                <w:b/>
+                <w:color w:val="1F386C"/>
+              </w:rPr>
+            </w:pPr>
+            <w:r>
+              <w:rPr>
+                <w:rFonts w:ascii="Arial" w:hAnsi="Arial"/>
+                <w:color w:val="1F386C"/>
+              </w:rPr>
+              <w:t>digitalne setifikate</w:t>
+            </w:r>
+          </w:p>
+        </w:tc>
+        <w:tc>
+          <w:tcPr>
+            <w:tcW w:w="3089" w:type="dxa"/>
+            <w:gridSpan w:val="2"/>
+            <w:tcBorders>
+              <w:top w:val="single" w:sz="4" w:space="0" w:color="F2F2F2" w:themeColor="background1" w:themeShade="F2"/>
+              <w:left w:val="single" w:sz="4" w:space="0" w:color="F2F2F2" w:themeColor="background1" w:themeShade="F2"/>
+              <w:bottom w:val="nil"/>
+              <w:right w:val="single" w:sz="4" w:space="0" w:color="F2F2F2" w:themeColor="background1" w:themeShade="F2"/>
+            </w:tcBorders>
+            <w:shd w:val="clear" w:color="auto" w:fill="FFFFFF"/>
+          </w:tcPr>
+          <w:p>
+            <w:pPr>
+              <w:ind w:right="-944"/>
+              <w:rPr>
+                <w:rFonts w:ascii="Arial" w:hAnsi="Arial"/>
+                <w:b/>
+                <w:color w:val="1F386C"/>
+              </w:rPr>
+            </w:pPr>
+            <w:r>
+              <w:rPr>
+                <w:rFonts w:ascii="Arial" w:hAnsi="Arial"/>
+                <w:b/>
+                <w:color w:val="1F386C"/>
+              </w:rPr>
+              <w:lastRenderedPageBreak/>
+              <w:t>Ključne aktivnosti</w:t>
+            </w:r>
+          </w:p>
+          <w:p>
+            <w:pPr>
+              <w:ind w:right="-944"/>
+              <w:rPr>
+                <w:rFonts w:ascii="Arial" w:hAnsi="Arial"/>
+                <w:b/>
+                <w:color w:val="1F386C"/>
+              </w:rPr>
+            </w:pPr>
+          </w:p>
+          <w:p>
+            <w:pPr>
+              <w:ind w:right="-944"/>
+              <w:rPr>
+                <w:rFonts w:ascii="Arial" w:hAnsi="Arial"/>
+                <w:bCs/>
+                <w:color w:val="1F386C"/>
+              </w:rPr>
+            </w:pPr>
+            <w:r>
+              <w:rPr>
+                <w:rFonts w:ascii="Arial" w:hAnsi="Arial"/>
+                <w:bCs/>
+                <w:color w:val="1F386C"/>
+              </w:rPr>
+              <w:t xml:space="preserve">1) Ispitivanje tržišta i </w:t>
+            </w:r>
+          </w:p>
+          <w:p>
+            <w:pPr>
+              <w:ind w:right="-944"/>
+              <w:rPr>
+                <w:rFonts w:ascii="Arial" w:hAnsi="Arial"/>
+                <w:bCs/>
+                <w:color w:val="1F386C"/>
+              </w:rPr>
+            </w:pPr>
+            <w:r>
+              <w:rPr>
+                <w:rFonts w:ascii="Arial" w:hAnsi="Arial"/>
+                <w:bCs/>
+                <w:color w:val="1F386C"/>
+              </w:rPr>
+              <w:t>osluškivanje korisničkih</w:t>
+            </w:r>
+          </w:p>
+          <w:p>
+            <w:pPr>
+              <w:ind w:right="-944"/>
+              <w:rPr>
+                <w:rFonts w:ascii="Arial" w:hAnsi="Arial"/>
+                <w:bCs/>
+                <w:color w:val="1F386C"/>
+              </w:rPr>
+            </w:pPr>
+            <w:r>
+              <w:rPr>
+                <w:rFonts w:ascii="Arial" w:hAnsi="Arial"/>
+                <w:bCs/>
+                <w:color w:val="1F386C"/>
+              </w:rPr>
+              <w:t>zahtjeva i potreba kroz ankete</w:t>
+            </w:r>
+          </w:p>
+          <w:p>
+            <w:pPr>
+              <w:ind w:right="-944"/>
+              <w:rPr>
+                <w:rFonts w:ascii="Arial" w:hAnsi="Arial"/>
+                <w:bCs/>
+                <w:color w:val="1F386C"/>
+              </w:rPr>
+            </w:pPr>
+            <w:r>
+              <w:rPr>
+                <w:rFonts w:ascii="Arial" w:hAnsi="Arial"/>
+                <w:bCs/>
+                <w:color w:val="1F386C"/>
+              </w:rPr>
+              <w:t>i intervjue.</w:t>
+            </w:r>
+          </w:p>
+          <w:p>
+            <w:pPr>
+              <w:ind w:right="-944"/>
+              <w:rPr>
+                <w:rFonts w:ascii="Arial" w:hAnsi="Arial"/>
+                <w:bCs/>
+                <w:color w:val="1F386C"/>
+              </w:rPr>
+            </w:pPr>
+            <w:r>
+              <w:rPr>
+                <w:rFonts w:ascii="Arial" w:hAnsi="Arial"/>
+                <w:bCs/>
+                <w:color w:val="1F386C"/>
+              </w:rPr>
+              <w:t>2) Nabavka i konfigurisanje</w:t>
+            </w:r>
+          </w:p>
+          <w:p>
+            <w:pPr>
+              <w:ind w:right="-944"/>
+              <w:rPr>
+                <w:rFonts w:ascii="Arial" w:hAnsi="Arial"/>
+                <w:bCs/>
+                <w:color w:val="1F386C"/>
+              </w:rPr>
+            </w:pPr>
+            <w:r>
+              <w:rPr>
+                <w:rFonts w:ascii="Arial" w:hAnsi="Arial"/>
+                <w:bCs/>
+                <w:color w:val="1F386C"/>
+              </w:rPr>
+              <w:t>hardverske opreme</w:t>
+            </w:r>
+          </w:p>
+          <w:p>
+            <w:pPr>
+              <w:ind w:right="-944"/>
+              <w:rPr>
+                <w:rFonts w:ascii="Arial" w:hAnsi="Arial"/>
+                <w:bCs/>
+                <w:color w:val="1F386C"/>
+              </w:rPr>
+            </w:pPr>
+            <w:r>
+              <w:rPr>
+                <w:rFonts w:ascii="Arial" w:hAnsi="Arial"/>
+                <w:bCs/>
+                <w:color w:val="1F386C"/>
+              </w:rPr>
+              <w:t>2) Definisanje API-ja</w:t>
+            </w:r>
+          </w:p>
+          <w:p>
+            <w:pPr>
+              <w:ind w:right="-944"/>
+              <w:rPr>
+                <w:rFonts w:ascii="Arial" w:hAnsi="Arial"/>
+                <w:bCs/>
+                <w:color w:val="1F386C"/>
+              </w:rPr>
+            </w:pPr>
+            <w:r>
+              <w:rPr>
+                <w:rFonts w:ascii="Arial" w:hAnsi="Arial"/>
+                <w:bCs/>
+                <w:color w:val="1F386C"/>
+              </w:rPr>
+              <w:t>3) Izrada skladišta podataka u</w:t>
+            </w:r>
+          </w:p>
+          <w:p>
+            <w:pPr>
+              <w:ind w:right="-944"/>
+              <w:rPr>
+                <w:rFonts w:ascii="Arial" w:hAnsi="Arial"/>
+                <w:bCs/>
+                <w:color w:val="1F386C"/>
+              </w:rPr>
+            </w:pPr>
+            <w:r>
+              <w:rPr>
+                <w:rFonts w:ascii="Arial" w:hAnsi="Arial"/>
+                <w:bCs/>
+                <w:color w:val="1F386C"/>
+              </w:rPr>
+              <w:t>vidu MySQL baze podataka</w:t>
+            </w:r>
+          </w:p>
+          <w:p>
+            <w:pPr>
+              <w:ind w:right="-944"/>
+              <w:rPr>
+                <w:rFonts w:ascii="Arial" w:hAnsi="Arial"/>
+                <w:bCs/>
+                <w:color w:val="1F386C"/>
+              </w:rPr>
+            </w:pPr>
+            <w:r>
+              <w:rPr>
+                <w:rFonts w:ascii="Arial" w:hAnsi="Arial"/>
+                <w:bCs/>
+                <w:color w:val="1F386C"/>
+              </w:rPr>
+              <w:lastRenderedPageBreak/>
+              <w:t xml:space="preserve">4) Dizajniranje korisničkog </w:t>
+            </w:r>
+          </w:p>
+          <w:p>
+            <w:pPr>
+              <w:ind w:right="-944"/>
+              <w:rPr>
+                <w:rFonts w:ascii="Arial" w:hAnsi="Arial"/>
+                <w:bCs/>
+                <w:color w:val="1F386C"/>
+              </w:rPr>
+            </w:pPr>
+            <w:r>
+              <w:rPr>
+                <w:rFonts w:ascii="Arial" w:hAnsi="Arial"/>
+                <w:bCs/>
+                <w:color w:val="1F386C"/>
+              </w:rPr>
+              <w:t>interfejsa</w:t>
+            </w:r>
+          </w:p>
+          <w:p>
+            <w:pPr>
+              <w:ind w:right="-944"/>
+              <w:rPr>
+                <w:rFonts w:ascii="Arial" w:hAnsi="Arial"/>
+                <w:bCs/>
+                <w:color w:val="1F386C"/>
+              </w:rPr>
+            </w:pPr>
+            <w:r>
+              <w:rPr>
+                <w:rFonts w:ascii="Arial" w:hAnsi="Arial"/>
+                <w:bCs/>
+                <w:color w:val="1F386C"/>
+              </w:rPr>
+              <w:t>5) Implementacija front-end</w:t>
+            </w:r>
+          </w:p>
+          <w:p>
+            <w:pPr>
+              <w:ind w:right="-944"/>
+              <w:rPr>
+                <w:rFonts w:ascii="Arial" w:hAnsi="Arial"/>
+                <w:bCs/>
+                <w:color w:val="1F386C"/>
+              </w:rPr>
+            </w:pPr>
+            <w:r>
+              <w:rPr>
+                <w:rFonts w:ascii="Arial" w:hAnsi="Arial"/>
+                <w:bCs/>
+                <w:color w:val="1F386C"/>
+              </w:rPr>
+              <w:t>i back-end dijela web</w:t>
+            </w:r>
+          </w:p>
+          <w:p>
+            <w:pPr>
+              <w:ind w:right="-944"/>
+              <w:rPr>
+                <w:rFonts w:ascii="Arial" w:hAnsi="Arial"/>
+                <w:bCs/>
+                <w:color w:val="1F386C"/>
+              </w:rPr>
+            </w:pPr>
+            <w:r>
+              <w:rPr>
+                <w:rFonts w:ascii="Arial" w:hAnsi="Arial"/>
+                <w:bCs/>
+                <w:color w:val="1F386C"/>
+              </w:rPr>
+              <w:t>aplikacije</w:t>
+            </w:r>
+          </w:p>
+          <w:p>
+            <w:pPr>
+              <w:ind w:right="-944"/>
+              <w:rPr>
+                <w:rFonts w:ascii="Arial" w:hAnsi="Arial"/>
+                <w:bCs/>
+                <w:color w:val="1F386C"/>
+              </w:rPr>
+            </w:pPr>
+            <w:r>
+              <w:rPr>
+                <w:rFonts w:ascii="Arial" w:hAnsi="Arial"/>
+                <w:bCs/>
+                <w:color w:val="1F386C"/>
+              </w:rPr>
+              <w:t xml:space="preserve">6) Testiranje (jedinično, </w:t>
+            </w:r>
+          </w:p>
+          <w:p>
+            <w:pPr>
+              <w:ind w:right="-944"/>
+              <w:rPr>
+                <w:rFonts w:ascii="Arial" w:hAnsi="Arial"/>
+                <w:bCs/>
+                <w:color w:val="1F386C"/>
+              </w:rPr>
+            </w:pPr>
+            <w:r>
+              <w:rPr>
+                <w:rFonts w:ascii="Arial" w:hAnsi="Arial"/>
+                <w:bCs/>
+                <w:color w:val="1F386C"/>
+              </w:rPr>
+              <w:t>integraciono, sistemsko)</w:t>
+            </w:r>
+          </w:p>
+          <w:p>
+            <w:pPr>
+              <w:ind w:right="-944"/>
+              <w:rPr>
+                <w:rFonts w:ascii="Arial" w:hAnsi="Arial"/>
+                <w:bCs/>
+                <w:color w:val="1F386C"/>
+              </w:rPr>
+            </w:pPr>
+            <w:r>
+              <w:rPr>
+                <w:rFonts w:ascii="Arial" w:hAnsi="Arial"/>
+                <w:bCs/>
+                <w:color w:val="1F386C"/>
+              </w:rPr>
+              <w:t xml:space="preserve">7) Instalacija i konfigurisanje </w:t>
+            </w:r>
+          </w:p>
+          <w:p>
+            <w:pPr>
+              <w:ind w:right="-944"/>
+              <w:rPr>
+                <w:rFonts w:ascii="Arial" w:hAnsi="Arial"/>
+                <w:bCs/>
+                <w:color w:val="1F386C"/>
+              </w:rPr>
+            </w:pPr>
+            <w:r>
+              <w:rPr>
+                <w:rFonts w:ascii="Arial" w:hAnsi="Arial"/>
+                <w:bCs/>
+                <w:color w:val="1F386C"/>
+              </w:rPr>
+              <w:t>sistema kod kupca</w:t>
+            </w:r>
+          </w:p>
+          <w:p>
+            <w:pPr>
+              <w:ind w:right="-944"/>
+              <w:rPr>
+                <w:rFonts w:ascii="Arial" w:hAnsi="Arial"/>
+                <w:bCs/>
+                <w:color w:val="1F386C"/>
+              </w:rPr>
+            </w:pPr>
+            <w:r>
+              <w:rPr>
+                <w:rFonts w:ascii="Arial" w:hAnsi="Arial"/>
+                <w:bCs/>
+                <w:color w:val="1F386C"/>
+              </w:rPr>
+              <w:t>8) Održavanje sistema</w:t>
+            </w:r>
+          </w:p>
+        </w:tc>
+        <w:tc>
+          <w:tcPr>
+            <w:tcW w:w="3090" w:type="dxa"/>
+            <w:gridSpan w:val="3"/>
+            <w:tcBorders>
+              <w:top w:val="single" w:sz="4" w:space="0" w:color="F2F2F2" w:themeColor="background1" w:themeShade="F2"/>
+              <w:left w:val="single" w:sz="4" w:space="0" w:color="F2F2F2" w:themeColor="background1" w:themeShade="F2"/>
+              <w:bottom w:val="nil"/>
+              <w:right w:val="single" w:sz="4" w:space="0" w:color="F2F2F2" w:themeColor="background1" w:themeShade="F2"/>
+            </w:tcBorders>
+            <w:shd w:val="clear" w:color="auto" w:fill="FFFFFF"/>
+          </w:tcPr>
+          <w:p>
+            <w:pPr>
+              <w:ind w:right="-944"/>
+              <w:rPr>
+                <w:rFonts w:ascii="Arial" w:hAnsi="Arial"/>
+                <w:b/>
+                <w:color w:val="1F386C"/>
+              </w:rPr>
+            </w:pPr>
+            <w:r>
+              <w:rPr>
+                <w:rFonts w:ascii="Arial" w:hAnsi="Arial"/>
+                <w:b/>
+                <w:color w:val="1F386C"/>
+              </w:rPr>
+              <w:lastRenderedPageBreak/>
+              <w:t>Prijedlog vrijednosti</w:t>
+            </w:r>
+          </w:p>
+          <w:p>
+            <w:pPr>
+              <w:ind w:right="-944"/>
+              <w:rPr>
+                <w:rFonts w:ascii="Arial" w:hAnsi="Arial"/>
+                <w:b/>
+                <w:color w:val="1F386C"/>
+              </w:rPr>
+            </w:pPr>
+          </w:p>
+          <w:p>
+            <w:pPr>
+              <w:ind w:right="-944"/>
+              <w:rPr>
+                <w:rFonts w:ascii="Arial" w:hAnsi="Arial"/>
+                <w:bCs/>
+                <w:color w:val="1F386C"/>
+              </w:rPr>
+            </w:pPr>
+            <w:r>
+              <w:rPr>
+                <w:rFonts w:ascii="Arial" w:hAnsi="Arial"/>
+                <w:bCs/>
+                <w:color w:val="1F386C"/>
+              </w:rPr>
+              <w:t>Karakteristike:</w:t>
+            </w:r>
+          </w:p>
+          <w:p>
+            <w:pPr>
+              <w:ind w:right="-944"/>
+              <w:rPr>
+                <w:rFonts w:ascii="Arial" w:hAnsi="Arial"/>
+                <w:bCs/>
+                <w:color w:val="1F386C"/>
+              </w:rPr>
+            </w:pPr>
+            <w:r>
+              <w:rPr>
+                <w:rFonts w:ascii="Arial" w:hAnsi="Arial"/>
+                <w:bCs/>
+                <w:color w:val="1F386C"/>
+              </w:rPr>
+              <w:t xml:space="preserve">Jednostavnost upotrebe i </w:t>
+            </w:r>
+          </w:p>
+          <w:p>
+            <w:pPr>
+              <w:ind w:right="-944"/>
+              <w:rPr>
+                <w:rFonts w:ascii="Arial" w:hAnsi="Arial"/>
+                <w:bCs/>
+                <w:color w:val="1F386C"/>
+              </w:rPr>
+            </w:pPr>
+            <w:r>
+              <w:rPr>
+                <w:rFonts w:ascii="Arial" w:hAnsi="Arial"/>
+                <w:bCs/>
+                <w:color w:val="1F386C"/>
+              </w:rPr>
+              <w:t>učenja, portabilnost,</w:t>
+            </w:r>
+          </w:p>
+          <w:p>
+            <w:pPr>
+              <w:ind w:right="-944"/>
+              <w:rPr>
+                <w:rFonts w:ascii="Arial" w:hAnsi="Arial"/>
+                <w:bCs/>
+                <w:color w:val="1F386C"/>
+              </w:rPr>
+            </w:pPr>
+            <w:r>
+              <w:rPr>
+                <w:rFonts w:ascii="Arial" w:hAnsi="Arial"/>
+                <w:bCs/>
+                <w:color w:val="1F386C"/>
+              </w:rPr>
+              <w:t>nadogradnja sistema,</w:t>
+            </w:r>
+          </w:p>
+          <w:p>
+            <w:pPr>
+              <w:ind w:right="-944"/>
+              <w:rPr>
+                <w:rFonts w:ascii="Arial" w:hAnsi="Arial"/>
+                <w:bCs/>
+                <w:color w:val="1F386C"/>
+              </w:rPr>
+            </w:pPr>
+            <w:r>
+              <w:rPr>
+                <w:rFonts w:ascii="Arial" w:hAnsi="Arial"/>
+                <w:bCs/>
+                <w:color w:val="1F386C"/>
+              </w:rPr>
+              <w:t xml:space="preserve">intuitivnost korisničkog </w:t>
+            </w:r>
+          </w:p>
+          <w:p>
+            <w:pPr>
+              <w:ind w:right="-944"/>
+              <w:rPr>
+                <w:rFonts w:ascii="Arial" w:hAnsi="Arial"/>
+                <w:bCs/>
+                <w:color w:val="1F386C"/>
+              </w:rPr>
+            </w:pPr>
+            <w:r>
+              <w:rPr>
+                <w:rFonts w:ascii="Arial" w:hAnsi="Arial"/>
+                <w:bCs/>
+                <w:color w:val="1F386C"/>
+              </w:rPr>
+              <w:t xml:space="preserve">interfejsa, inovativnost </w:t>
+            </w:r>
+          </w:p>
+          <w:p>
+            <w:pPr>
+              <w:ind w:right="-944"/>
+              <w:rPr>
+                <w:rFonts w:ascii="Arial" w:hAnsi="Arial"/>
+                <w:bCs/>
+                <w:color w:val="1F386C"/>
+              </w:rPr>
+            </w:pPr>
+            <w:r>
+              <w:rPr>
+                <w:rFonts w:ascii="Arial" w:hAnsi="Arial"/>
+                <w:bCs/>
+                <w:color w:val="1F386C"/>
+              </w:rPr>
+              <w:t>proizvoda</w:t>
+            </w:r>
+          </w:p>
+          <w:p>
+            <w:pPr>
+              <w:ind w:right="-944"/>
+              <w:rPr>
+                <w:rFonts w:ascii="Arial" w:hAnsi="Arial"/>
+                <w:bCs/>
+                <w:color w:val="1F386C"/>
+              </w:rPr>
+            </w:pPr>
+          </w:p>
+          <w:p>
+            <w:pPr>
+              <w:ind w:right="-944"/>
+              <w:rPr>
+                <w:rFonts w:ascii="Arial" w:hAnsi="Arial"/>
+                <w:bCs/>
+                <w:color w:val="1F386C"/>
+              </w:rPr>
+            </w:pPr>
+            <w:r>
+              <w:rPr>
+                <w:rFonts w:ascii="Arial" w:hAnsi="Arial"/>
+                <w:bCs/>
+                <w:color w:val="1F386C"/>
+              </w:rPr>
+              <w:t>Usluge:</w:t>
+            </w:r>
+          </w:p>
+          <w:p>
+            <w:pPr>
+              <w:ind w:right="-944"/>
+              <w:rPr>
+                <w:rFonts w:ascii="Arial" w:hAnsi="Arial"/>
+                <w:bCs/>
+                <w:color w:val="1F386C"/>
+              </w:rPr>
+            </w:pPr>
+            <w:r>
+              <w:rPr>
+                <w:rFonts w:ascii="Arial" w:hAnsi="Arial"/>
+                <w:bCs/>
+                <w:color w:val="1F386C"/>
+              </w:rPr>
+              <w:lastRenderedPageBreak/>
+              <w:t xml:space="preserve">1) Registrovani punoljetni </w:t>
+            </w:r>
+          </w:p>
+          <w:p>
+            <w:pPr>
+              <w:ind w:right="-944"/>
+              <w:rPr>
+                <w:rFonts w:ascii="Arial" w:hAnsi="Arial"/>
+                <w:bCs/>
+                <w:color w:val="1F386C"/>
+              </w:rPr>
+            </w:pPr>
+            <w:r>
+              <w:rPr>
+                <w:rFonts w:ascii="Arial" w:hAnsi="Arial"/>
+                <w:bCs/>
+                <w:color w:val="1F386C"/>
+              </w:rPr>
+              <w:t>građani će moći da</w:t>
+            </w:r>
+          </w:p>
+          <w:p>
+            <w:pPr>
+              <w:ind w:right="-944"/>
+              <w:rPr>
+                <w:rFonts w:ascii="Arial" w:hAnsi="Arial"/>
+                <w:bCs/>
+                <w:color w:val="1F386C"/>
+              </w:rPr>
+            </w:pPr>
+            <w:r>
+              <w:rPr>
+                <w:rFonts w:ascii="Arial" w:hAnsi="Arial"/>
+                <w:bCs/>
+                <w:color w:val="1F386C"/>
+              </w:rPr>
+              <w:t>jednostavno i brzo da podnose</w:t>
+            </w:r>
+          </w:p>
+          <w:p>
+            <w:pPr>
+              <w:ind w:right="-944"/>
+              <w:rPr>
+                <w:rFonts w:ascii="Arial" w:hAnsi="Arial"/>
+                <w:bCs/>
+                <w:color w:val="1F386C"/>
+              </w:rPr>
+            </w:pPr>
+            <w:r>
+              <w:rPr>
+                <w:rFonts w:ascii="Arial" w:hAnsi="Arial"/>
+                <w:bCs/>
+                <w:color w:val="1F386C"/>
+              </w:rPr>
+              <w:t>prijave za različite probleme i</w:t>
+            </w:r>
+          </w:p>
+          <w:p>
+            <w:pPr>
+              <w:ind w:right="-944"/>
+              <w:rPr>
+                <w:rFonts w:ascii="Arial" w:hAnsi="Arial"/>
+                <w:bCs/>
+                <w:color w:val="1F386C"/>
+              </w:rPr>
+            </w:pPr>
+            <w:r>
+              <w:rPr>
+                <w:rFonts w:ascii="Arial" w:hAnsi="Arial"/>
+                <w:bCs/>
+                <w:color w:val="1F386C"/>
+              </w:rPr>
+              <w:t>situacije na teritoriji jedne</w:t>
+            </w:r>
+          </w:p>
+          <w:p>
+            <w:pPr>
+              <w:ind w:right="-944"/>
+              <w:rPr>
+                <w:rFonts w:ascii="Arial" w:hAnsi="Arial"/>
+                <w:bCs/>
+                <w:color w:val="1F386C"/>
+              </w:rPr>
+            </w:pPr>
+            <w:r>
+              <w:rPr>
+                <w:rFonts w:ascii="Arial" w:hAnsi="Arial"/>
+                <w:bCs/>
+                <w:color w:val="1F386C"/>
+              </w:rPr>
+              <w:t>lokalne samouprave nadležnim službama uz mogućnost</w:t>
+            </w:r>
+          </w:p>
+          <w:p>
+            <w:pPr>
+              <w:ind w:right="-944"/>
+              <w:rPr>
+                <w:rFonts w:ascii="Arial" w:hAnsi="Arial"/>
+                <w:bCs/>
+                <w:color w:val="1F386C"/>
+              </w:rPr>
+            </w:pPr>
+            <w:r>
+              <w:rPr>
+                <w:rFonts w:ascii="Arial" w:hAnsi="Arial"/>
+                <w:bCs/>
+                <w:color w:val="1F386C"/>
+              </w:rPr>
+              <w:t xml:space="preserve">specifikovanja lokaliteta </w:t>
+            </w:r>
+          </w:p>
+          <w:p>
+            <w:pPr>
+              <w:ind w:right="-944"/>
+              <w:rPr>
+                <w:rFonts w:ascii="Arial" w:hAnsi="Arial"/>
+                <w:bCs/>
+                <w:color w:val="1F386C"/>
+              </w:rPr>
+            </w:pPr>
+            <w:r>
+              <w:rPr>
+                <w:rFonts w:ascii="Arial" w:hAnsi="Arial"/>
+                <w:bCs/>
+                <w:color w:val="1F386C"/>
+              </w:rPr>
+              <w:t>problema na koji su naišli</w:t>
+            </w:r>
+          </w:p>
+          <w:p>
+            <w:pPr>
+              <w:ind w:right="-944"/>
+              <w:rPr>
+                <w:rFonts w:ascii="Arial" w:hAnsi="Arial"/>
+                <w:bCs/>
+                <w:color w:val="1F386C"/>
+              </w:rPr>
+            </w:pPr>
+            <w:r>
+              <w:rPr>
+                <w:rFonts w:ascii="Arial" w:hAnsi="Arial"/>
+                <w:bCs/>
+                <w:color w:val="1F386C"/>
+              </w:rPr>
+              <w:t xml:space="preserve">i prilaganja fotografija. </w:t>
+            </w:r>
+          </w:p>
+          <w:p>
+            <w:pPr>
+              <w:ind w:right="-944"/>
+              <w:rPr>
+                <w:rFonts w:ascii="Arial" w:hAnsi="Arial"/>
+                <w:bCs/>
+                <w:color w:val="1F386C"/>
+              </w:rPr>
+            </w:pPr>
+          </w:p>
+          <w:p>
+            <w:pPr>
+              <w:ind w:right="-944"/>
+              <w:rPr>
+                <w:rFonts w:ascii="Arial" w:hAnsi="Arial"/>
+                <w:bCs/>
+                <w:color w:val="1F386C"/>
+              </w:rPr>
+            </w:pPr>
+            <w:r>
+              <w:rPr>
+                <w:rFonts w:ascii="Arial" w:hAnsi="Arial"/>
+                <w:bCs/>
+                <w:color w:val="1F386C"/>
+              </w:rPr>
+              <w:t xml:space="preserve">2) Svi građani će moći </w:t>
+            </w:r>
+          </w:p>
+          <w:p>
+            <w:pPr>
+              <w:ind w:right="-944"/>
+              <w:rPr>
+                <w:rFonts w:ascii="Arial" w:hAnsi="Arial"/>
+                <w:bCs/>
+                <w:color w:val="1F386C"/>
+              </w:rPr>
+            </w:pPr>
+            <w:r>
+              <w:rPr>
+                <w:rFonts w:ascii="Arial" w:hAnsi="Arial"/>
+                <w:bCs/>
+                <w:color w:val="1F386C"/>
+              </w:rPr>
+              <w:t>pregledati sva dešavanja</w:t>
+            </w:r>
+          </w:p>
+          <w:p>
+            <w:pPr>
+              <w:ind w:right="-944"/>
+              <w:rPr>
+                <w:rFonts w:ascii="Arial" w:hAnsi="Arial"/>
+                <w:bCs/>
+                <w:color w:val="1F386C"/>
+              </w:rPr>
+            </w:pPr>
+            <w:r>
+              <w:rPr>
+                <w:rFonts w:ascii="Arial" w:hAnsi="Arial"/>
+                <w:bCs/>
+                <w:color w:val="1F386C"/>
+              </w:rPr>
+              <w:t xml:space="preserve">na teritoriji lokalne </w:t>
+            </w:r>
+          </w:p>
+          <w:p>
+            <w:pPr>
+              <w:ind w:right="-944"/>
+              <w:rPr>
+                <w:rFonts w:ascii="Arial" w:hAnsi="Arial"/>
+                <w:bCs/>
+                <w:color w:val="1F386C"/>
+              </w:rPr>
+            </w:pPr>
+            <w:r>
+              <w:rPr>
+                <w:rFonts w:ascii="Arial" w:hAnsi="Arial"/>
+                <w:bCs/>
+                <w:color w:val="1F386C"/>
+              </w:rPr>
+              <w:t xml:space="preserve">samouprave na </w:t>
+            </w:r>
+          </w:p>
+          <w:p>
+            <w:pPr>
+              <w:ind w:right="-944"/>
+              <w:rPr>
+                <w:rFonts w:ascii="Arial" w:hAnsi="Arial"/>
+                <w:bCs/>
+                <w:color w:val="1F386C"/>
+              </w:rPr>
+            </w:pPr>
+            <w:r>
+              <w:rPr>
+                <w:rFonts w:ascii="Arial" w:hAnsi="Arial"/>
+                <w:bCs/>
+                <w:color w:val="1F386C"/>
+              </w:rPr>
+              <w:t xml:space="preserve">interaktivnoj mapi, što </w:t>
+            </w:r>
+          </w:p>
+          <w:p>
+            <w:pPr>
+              <w:ind w:right="-944"/>
+              <w:rPr>
+                <w:rFonts w:ascii="Arial" w:hAnsi="Arial"/>
+                <w:bCs/>
+                <w:color w:val="1F386C"/>
+              </w:rPr>
+            </w:pPr>
+            <w:r>
+              <w:rPr>
+                <w:rFonts w:ascii="Arial" w:hAnsi="Arial"/>
+                <w:bCs/>
+                <w:color w:val="1F386C"/>
+              </w:rPr>
+              <w:t xml:space="preserve">omogućava veću </w:t>
+            </w:r>
+          </w:p>
+          <w:p>
+            <w:pPr>
+              <w:ind w:right="-944"/>
+              <w:rPr>
+                <w:rFonts w:ascii="Arial" w:hAnsi="Arial"/>
+                <w:bCs/>
+                <w:color w:val="1F386C"/>
+              </w:rPr>
+            </w:pPr>
+            <w:r>
+              <w:rPr>
+                <w:rFonts w:ascii="Arial" w:hAnsi="Arial"/>
+                <w:bCs/>
+                <w:color w:val="1F386C"/>
+              </w:rPr>
+              <w:t xml:space="preserve">informisanost građana o </w:t>
+            </w:r>
+          </w:p>
+          <w:p>
+            <w:pPr>
+              <w:ind w:right="-944"/>
+              <w:rPr>
+                <w:rFonts w:ascii="Arial" w:hAnsi="Arial"/>
+                <w:bCs/>
+                <w:color w:val="1F386C"/>
+              </w:rPr>
+            </w:pPr>
+            <w:r>
+              <w:rPr>
+                <w:rFonts w:ascii="Arial" w:hAnsi="Arial"/>
+                <w:bCs/>
+                <w:color w:val="1F386C"/>
+              </w:rPr>
+              <w:t>situacijama i problemima u</w:t>
+            </w:r>
+          </w:p>
+          <w:p>
+            <w:pPr>
+              <w:ind w:right="-944"/>
+              <w:rPr>
+                <w:rFonts w:ascii="Arial" w:hAnsi="Arial"/>
+                <w:bCs/>
+                <w:color w:val="1F386C"/>
+              </w:rPr>
+            </w:pPr>
+            <w:r>
+              <w:rPr>
+                <w:rFonts w:ascii="Arial" w:hAnsi="Arial"/>
+                <w:bCs/>
+                <w:color w:val="1F386C"/>
+              </w:rPr>
+              <w:t>svom gradu.</w:t>
+            </w:r>
+          </w:p>
+          <w:p>
+            <w:pPr>
+              <w:ind w:right="-944"/>
+              <w:rPr>
+                <w:rFonts w:ascii="Arial" w:hAnsi="Arial"/>
+                <w:bCs/>
+                <w:color w:val="1F386C"/>
+              </w:rPr>
+            </w:pPr>
+          </w:p>
+          <w:p>
+            <w:pPr>
+              <w:ind w:right="-944"/>
+              <w:rPr>
+                <w:rFonts w:ascii="Arial" w:hAnsi="Arial"/>
+                <w:bCs/>
+                <w:color w:val="1F386C"/>
+              </w:rPr>
+            </w:pPr>
+            <w:r>
+              <w:rPr>
+                <w:rFonts w:ascii="Arial" w:hAnsi="Arial"/>
+                <w:bCs/>
+                <w:color w:val="1F386C"/>
+              </w:rPr>
+              <w:t>3) Registrovani punoljetni</w:t>
+            </w:r>
+          </w:p>
+          <w:p>
+            <w:pPr>
+              <w:ind w:right="-944"/>
+              <w:rPr>
+                <w:rFonts w:ascii="Arial" w:hAnsi="Arial"/>
+                <w:bCs/>
+                <w:color w:val="1F386C"/>
+              </w:rPr>
+            </w:pPr>
+            <w:r>
+              <w:rPr>
+                <w:rFonts w:ascii="Arial" w:hAnsi="Arial"/>
+                <w:bCs/>
+                <w:color w:val="1F386C"/>
+              </w:rPr>
+              <w:t>građani će moći pregledati</w:t>
+            </w:r>
+          </w:p>
+          <w:p>
+            <w:pPr>
+              <w:ind w:right="-944"/>
+              <w:rPr>
+                <w:rFonts w:ascii="Arial" w:hAnsi="Arial"/>
+                <w:bCs/>
+                <w:color w:val="1F386C"/>
+              </w:rPr>
+            </w:pPr>
+            <w:r>
+              <w:rPr>
+                <w:rFonts w:ascii="Arial" w:hAnsi="Arial"/>
+                <w:bCs/>
+                <w:color w:val="1F386C"/>
+              </w:rPr>
+              <w:t>status poslane prijave sa</w:t>
+            </w:r>
+          </w:p>
+          <w:p>
+            <w:pPr>
+              <w:ind w:right="-944"/>
+              <w:rPr>
+                <w:rFonts w:ascii="Arial" w:hAnsi="Arial"/>
+                <w:bCs/>
+                <w:color w:val="1F386C"/>
+              </w:rPr>
+            </w:pPr>
+            <w:r>
+              <w:rPr>
+                <w:rFonts w:ascii="Arial" w:hAnsi="Arial"/>
+                <w:bCs/>
+                <w:color w:val="1F386C"/>
+              </w:rPr>
+              <w:t xml:space="preserve">povratnim informacijama, te </w:t>
+            </w:r>
+          </w:p>
+          <w:p>
+            <w:pPr>
+              <w:ind w:right="-944"/>
+              <w:rPr>
+                <w:rFonts w:ascii="Arial" w:hAnsi="Arial"/>
+                <w:bCs/>
+                <w:color w:val="1F386C"/>
+              </w:rPr>
+            </w:pPr>
+            <w:r>
+              <w:rPr>
+                <w:rFonts w:ascii="Arial" w:hAnsi="Arial"/>
+                <w:bCs/>
+                <w:color w:val="1F386C"/>
+              </w:rPr>
+              <w:t>tako aktivno sudjelovati u</w:t>
+            </w:r>
+          </w:p>
+          <w:p>
+            <w:pPr>
+              <w:ind w:right="-944"/>
+              <w:rPr>
+                <w:rFonts w:ascii="Arial" w:hAnsi="Arial"/>
+                <w:bCs/>
+                <w:color w:val="1F386C"/>
+              </w:rPr>
+            </w:pPr>
+            <w:r>
+              <w:rPr>
+                <w:rFonts w:ascii="Arial" w:hAnsi="Arial"/>
+                <w:bCs/>
+                <w:color w:val="1F386C"/>
+              </w:rPr>
+              <w:t>rješavanju konkretnog</w:t>
+            </w:r>
+          </w:p>
+          <w:p>
+            <w:pPr>
+              <w:ind w:right="-944"/>
+              <w:rPr>
+                <w:rFonts w:ascii="Arial" w:hAnsi="Arial"/>
+                <w:bCs/>
+                <w:color w:val="1F386C"/>
+              </w:rPr>
+            </w:pPr>
+            <w:r>
+              <w:rPr>
+                <w:rFonts w:ascii="Arial" w:hAnsi="Arial"/>
+                <w:bCs/>
+                <w:color w:val="1F386C"/>
+              </w:rPr>
+              <w:t>problema.</w:t>
+            </w:r>
+          </w:p>
+          <w:p>
+            <w:pPr>
+              <w:ind w:right="-944"/>
+              <w:rPr>
+                <w:rFonts w:ascii="Arial" w:hAnsi="Arial"/>
+                <w:bCs/>
+                <w:color w:val="1F386C"/>
+              </w:rPr>
+            </w:pPr>
+          </w:p>
+          <w:p>
+            <w:pPr>
+              <w:ind w:right="-944"/>
+              <w:rPr>
+                <w:rFonts w:ascii="Arial" w:hAnsi="Arial"/>
+                <w:bCs/>
+                <w:color w:val="1F386C"/>
+              </w:rPr>
+            </w:pPr>
+            <w:r>
+              <w:rPr>
+                <w:rFonts w:ascii="Arial" w:hAnsi="Arial"/>
+                <w:bCs/>
+                <w:color w:val="1F386C"/>
+              </w:rPr>
+              <w:t>4) Gradski službenicima će biti</w:t>
+            </w:r>
+          </w:p>
+          <w:p>
+            <w:pPr>
+              <w:ind w:right="-944"/>
+              <w:rPr>
+                <w:rFonts w:ascii="Arial" w:hAnsi="Arial"/>
+                <w:bCs/>
+                <w:color w:val="1F386C"/>
+              </w:rPr>
+            </w:pPr>
+            <w:r>
+              <w:rPr>
+                <w:rFonts w:ascii="Arial" w:hAnsi="Arial"/>
+                <w:bCs/>
+                <w:color w:val="1F386C"/>
+              </w:rPr>
+              <w:t xml:space="preserve">omogućena jednostavnija </w:t>
+            </w:r>
+          </w:p>
+          <w:p>
+            <w:pPr>
+              <w:ind w:right="-944"/>
+              <w:rPr>
+                <w:rFonts w:ascii="Arial" w:hAnsi="Arial"/>
+                <w:bCs/>
+                <w:color w:val="1F386C"/>
+              </w:rPr>
+            </w:pPr>
+            <w:r>
+              <w:rPr>
+                <w:rFonts w:ascii="Arial" w:hAnsi="Arial"/>
+                <w:bCs/>
+                <w:color w:val="1F386C"/>
+              </w:rPr>
+              <w:t>evidencija, čuvanje,</w:t>
+            </w:r>
+          </w:p>
+          <w:p>
+            <w:pPr>
+              <w:ind w:right="-944"/>
+              <w:rPr>
+                <w:rFonts w:ascii="Arial" w:hAnsi="Arial"/>
+                <w:bCs/>
+                <w:color w:val="1F386C"/>
+              </w:rPr>
+            </w:pPr>
+            <w:r>
+              <w:rPr>
+                <w:rFonts w:ascii="Arial" w:hAnsi="Arial"/>
+                <w:bCs/>
+                <w:color w:val="1F386C"/>
+              </w:rPr>
+              <w:t>organizacija i obrada pristiglih</w:t>
+            </w:r>
+          </w:p>
+          <w:p>
+            <w:pPr>
+              <w:ind w:right="-944"/>
+              <w:rPr>
+                <w:rFonts w:ascii="Arial" w:hAnsi="Arial"/>
+                <w:bCs/>
+                <w:color w:val="1F386C"/>
+              </w:rPr>
+            </w:pPr>
+            <w:r>
+              <w:rPr>
+                <w:rFonts w:ascii="Arial" w:hAnsi="Arial"/>
+                <w:bCs/>
+                <w:color w:val="1F386C"/>
+              </w:rPr>
+              <w:t>prijava.</w:t>
+            </w:r>
+          </w:p>
+          <w:p>
+            <w:pPr>
+              <w:ind w:right="-944"/>
+              <w:rPr>
+                <w:rFonts w:ascii="Arial" w:hAnsi="Arial"/>
+                <w:bCs/>
+                <w:color w:val="1F386C"/>
+              </w:rPr>
+            </w:pPr>
+          </w:p>
+          <w:p>
+            <w:pPr>
+              <w:ind w:right="-944"/>
+              <w:rPr>
+                <w:rFonts w:ascii="Arial" w:hAnsi="Arial"/>
+                <w:bCs/>
+                <w:color w:val="1F386C"/>
+              </w:rPr>
+            </w:pPr>
+            <w:r>
+              <w:rPr>
+                <w:rFonts w:ascii="Arial" w:hAnsi="Arial"/>
+                <w:bCs/>
+                <w:color w:val="1F386C"/>
+              </w:rPr>
+              <w:t>5) Gradski službenici će moći</w:t>
+            </w:r>
+          </w:p>
+          <w:p>
+            <w:pPr>
+              <w:ind w:right="-944"/>
+              <w:rPr>
+                <w:rFonts w:ascii="Arial" w:hAnsi="Arial"/>
+                <w:bCs/>
+                <w:color w:val="1F386C"/>
+              </w:rPr>
+            </w:pPr>
+            <w:r>
+              <w:rPr>
+                <w:rFonts w:ascii="Arial" w:hAnsi="Arial"/>
+                <w:bCs/>
+                <w:color w:val="1F386C"/>
+              </w:rPr>
+              <w:t>lakše informisati građane o dešavanjima i problemima na</w:t>
+            </w:r>
+          </w:p>
+          <w:p>
+            <w:pPr>
+              <w:ind w:right="-944"/>
+              <w:rPr>
+                <w:rFonts w:ascii="Arial" w:hAnsi="Arial"/>
+                <w:bCs/>
+                <w:color w:val="1F386C"/>
+              </w:rPr>
+            </w:pPr>
+            <w:r>
+              <w:rPr>
+                <w:rFonts w:ascii="Arial" w:hAnsi="Arial"/>
+                <w:bCs/>
+                <w:color w:val="1F386C"/>
+              </w:rPr>
+              <w:t>teritoriji grada.</w:t>
+            </w:r>
+          </w:p>
+          <w:p>
+            <w:pPr>
+              <w:ind w:right="-944"/>
+              <w:rPr>
+                <w:rFonts w:ascii="Arial" w:hAnsi="Arial"/>
+                <w:bCs/>
+                <w:color w:val="1F386C"/>
+              </w:rPr>
+            </w:pPr>
+            <w:r>
+              <w:rPr>
+                <w:rFonts w:ascii="Arial" w:hAnsi="Arial"/>
+                <w:bCs/>
+                <w:color w:val="1F386C"/>
+              </w:rPr>
+              <w:t xml:space="preserve"> </w:t>
+            </w:r>
+          </w:p>
+          <w:p>
+            <w:pPr>
+              <w:ind w:right="-944"/>
+              <w:rPr>
+                <w:rFonts w:ascii="Arial" w:hAnsi="Arial"/>
+                <w:bCs/>
+                <w:color w:val="1F386C"/>
+              </w:rPr>
+            </w:pPr>
+            <w:r>
+              <w:rPr>
+                <w:rFonts w:ascii="Arial" w:hAnsi="Arial"/>
+                <w:bCs/>
+                <w:color w:val="1F386C"/>
+              </w:rPr>
+              <w:t xml:space="preserve">6) Pružanje usluge obuke </w:t>
+            </w:r>
+          </w:p>
+          <w:p>
+            <w:pPr>
+              <w:ind w:right="-944"/>
+              <w:rPr>
+                <w:rFonts w:ascii="Arial" w:hAnsi="Arial"/>
+                <w:bCs/>
+                <w:color w:val="1F386C"/>
+              </w:rPr>
+            </w:pPr>
+            <w:r>
+              <w:rPr>
+                <w:rFonts w:ascii="Arial" w:hAnsi="Arial"/>
+                <w:bCs/>
+                <w:color w:val="1F386C"/>
+              </w:rPr>
+              <w:t>gradskih službenika za rad na</w:t>
+            </w:r>
+          </w:p>
+          <w:p>
+            <w:pPr>
+              <w:ind w:right="-944"/>
+              <w:rPr>
+                <w:rFonts w:ascii="Arial" w:hAnsi="Arial"/>
+                <w:bCs/>
+                <w:color w:val="1F386C"/>
+              </w:rPr>
+            </w:pPr>
+            <w:r>
+              <w:rPr>
+                <w:rFonts w:ascii="Arial" w:hAnsi="Arial"/>
+                <w:bCs/>
+                <w:color w:val="1F386C"/>
+              </w:rPr>
+              <w:t>sistemu.</w:t>
+            </w:r>
+          </w:p>
+          <w:p>
+            <w:pPr>
+              <w:ind w:right="-944"/>
+              <w:rPr>
+                <w:rFonts w:ascii="Arial" w:hAnsi="Arial"/>
+                <w:bCs/>
+                <w:color w:val="1F386C"/>
+              </w:rPr>
+            </w:pPr>
+          </w:p>
+          <w:p>
+            <w:pPr>
+              <w:ind w:right="-944"/>
+              <w:rPr>
+                <w:rFonts w:ascii="Arial" w:hAnsi="Arial"/>
+                <w:bCs/>
+                <w:color w:val="1F386C"/>
+              </w:rPr>
+            </w:pPr>
+            <w:r>
+              <w:rPr>
+                <w:rFonts w:ascii="Arial" w:hAnsi="Arial"/>
+                <w:bCs/>
+                <w:color w:val="1F386C"/>
+              </w:rPr>
+              <w:t>7) Pružanje usluge održavanja</w:t>
+            </w:r>
+          </w:p>
+          <w:p>
+            <w:pPr>
+              <w:ind w:right="-944"/>
+              <w:rPr>
+                <w:rFonts w:ascii="Arial" w:hAnsi="Arial"/>
+                <w:bCs/>
+                <w:color w:val="1F386C"/>
+              </w:rPr>
+            </w:pPr>
+            <w:r>
+              <w:rPr>
+                <w:rFonts w:ascii="Arial" w:hAnsi="Arial"/>
+                <w:bCs/>
+                <w:color w:val="1F386C"/>
+              </w:rPr>
+              <w:t xml:space="preserve">sistema (softverskih i </w:t>
+            </w:r>
+          </w:p>
+          <w:p>
+            <w:pPr>
+              <w:ind w:right="-944"/>
+              <w:rPr>
+                <w:rFonts w:ascii="Arial" w:hAnsi="Arial"/>
+                <w:bCs/>
+                <w:color w:val="1F386C"/>
+              </w:rPr>
+            </w:pPr>
+            <w:r>
+              <w:rPr>
+                <w:rFonts w:ascii="Arial" w:hAnsi="Arial"/>
+                <w:bCs/>
+                <w:color w:val="1F386C"/>
+              </w:rPr>
+              <w:t>hardverskih resursa)</w:t>
+            </w:r>
+          </w:p>
+          <w:p>
+            <w:pPr>
+              <w:ind w:right="-944"/>
+              <w:rPr>
+                <w:rFonts w:ascii="Arial" w:hAnsi="Arial"/>
+                <w:bCs/>
+                <w:color w:val="1F386C"/>
+              </w:rPr>
+            </w:pPr>
+          </w:p>
+          <w:p>
+            <w:pPr>
+              <w:ind w:right="-944"/>
+              <w:rPr>
+                <w:rFonts w:ascii="Arial" w:hAnsi="Arial"/>
+                <w:bCs/>
+                <w:color w:val="1F386C"/>
+              </w:rPr>
+            </w:pPr>
+            <w:r>
+              <w:rPr>
+                <w:rFonts w:ascii="Arial" w:hAnsi="Arial"/>
+                <w:bCs/>
+                <w:color w:val="1F386C"/>
+              </w:rPr>
+              <w:t>Problemi koji se rješavaju:</w:t>
+            </w:r>
+          </w:p>
+          <w:p>
+            <w:pPr>
+              <w:ind w:right="-944"/>
+              <w:rPr>
+                <w:rFonts w:ascii="Arial" w:hAnsi="Arial"/>
+                <w:bCs/>
+                <w:color w:val="1F386C"/>
+              </w:rPr>
+            </w:pPr>
+            <w:r>
+              <w:rPr>
+                <w:rFonts w:ascii="Arial" w:hAnsi="Arial"/>
+                <w:bCs/>
+                <w:color w:val="1F386C"/>
+              </w:rPr>
+              <w:t xml:space="preserve">1) nema više potrebe sa </w:t>
+            </w:r>
+          </w:p>
+          <w:p>
+            <w:pPr>
+              <w:ind w:right="-944"/>
+              <w:rPr>
+                <w:rFonts w:ascii="Arial" w:hAnsi="Arial"/>
+                <w:bCs/>
+                <w:color w:val="1F386C"/>
+              </w:rPr>
+            </w:pPr>
+            <w:r>
+              <w:rPr>
+                <w:rFonts w:ascii="Arial" w:hAnsi="Arial"/>
+                <w:bCs/>
+                <w:color w:val="1F386C"/>
+              </w:rPr>
+              <w:t xml:space="preserve">tradicionalnim podnošenjem </w:t>
+            </w:r>
+          </w:p>
+          <w:p>
+            <w:pPr>
+              <w:ind w:right="-944"/>
+              <w:rPr>
+                <w:rFonts w:ascii="Arial" w:hAnsi="Arial"/>
+                <w:bCs/>
+                <w:color w:val="1F386C"/>
+              </w:rPr>
+            </w:pPr>
+            <w:r>
+              <w:rPr>
+                <w:rFonts w:ascii="Arial" w:hAnsi="Arial"/>
+                <w:bCs/>
+                <w:color w:val="1F386C"/>
+              </w:rPr>
+              <w:t xml:space="preserve">prijava nadležnim službama </w:t>
+            </w:r>
+          </w:p>
+          <w:p>
+            <w:pPr>
+              <w:ind w:right="-944"/>
+              <w:rPr>
+                <w:rFonts w:ascii="Arial" w:hAnsi="Arial"/>
+                <w:bCs/>
+                <w:color w:val="1F386C"/>
+              </w:rPr>
+            </w:pPr>
+            <w:r>
+              <w:rPr>
+                <w:rFonts w:ascii="Arial" w:hAnsi="Arial"/>
+                <w:bCs/>
+                <w:color w:val="1F386C"/>
+              </w:rPr>
+              <w:t>putem telefonskih poziva (koji</w:t>
+            </w:r>
+          </w:p>
+          <w:p>
+            <w:pPr>
+              <w:ind w:right="-944"/>
+              <w:rPr>
+                <w:rFonts w:ascii="Arial" w:hAnsi="Arial"/>
+                <w:bCs/>
+                <w:color w:val="1F386C"/>
+              </w:rPr>
+            </w:pPr>
+            <w:r>
+              <w:rPr>
+                <w:rFonts w:ascii="Arial" w:hAnsi="Arial"/>
+                <w:bCs/>
+                <w:color w:val="1F386C"/>
+              </w:rPr>
+              <w:t>koštaju) ili mailova</w:t>
+            </w:r>
+          </w:p>
+          <w:p>
+            <w:pPr>
+              <w:ind w:right="-944"/>
+              <w:rPr>
+                <w:rFonts w:ascii="Arial" w:hAnsi="Arial"/>
+                <w:bCs/>
+                <w:color w:val="1F386C"/>
+              </w:rPr>
+            </w:pPr>
+            <w:r>
+              <w:rPr>
+                <w:rFonts w:ascii="Arial" w:hAnsi="Arial"/>
+                <w:bCs/>
+                <w:color w:val="1F386C"/>
+              </w:rPr>
+              <w:t>2) problem neshvaćenosti</w:t>
+            </w:r>
+          </w:p>
+          <w:p>
+            <w:pPr>
+              <w:ind w:right="-944"/>
+              <w:rPr>
+                <w:rFonts w:ascii="Arial" w:hAnsi="Arial"/>
+                <w:bCs/>
+                <w:color w:val="1F386C"/>
+              </w:rPr>
+            </w:pPr>
+            <w:r>
+              <w:rPr>
+                <w:rFonts w:ascii="Arial" w:hAnsi="Arial"/>
+                <w:bCs/>
+                <w:color w:val="1F386C"/>
+              </w:rPr>
+              <w:lastRenderedPageBreak/>
+              <w:t>detalja prijave ili njene lokacije</w:t>
+            </w:r>
+          </w:p>
+          <w:p>
+            <w:pPr>
+              <w:ind w:right="-944"/>
+              <w:rPr>
+                <w:rFonts w:ascii="Arial" w:hAnsi="Arial"/>
+                <w:bCs/>
+                <w:color w:val="1F386C"/>
+              </w:rPr>
+            </w:pPr>
+            <w:r>
+              <w:rPr>
+                <w:rFonts w:ascii="Arial" w:hAnsi="Arial"/>
+                <w:bCs/>
+                <w:color w:val="1F386C"/>
+              </w:rPr>
+              <w:t>kod tradicionalnog načina</w:t>
+            </w:r>
+          </w:p>
+          <w:p>
+            <w:pPr>
+              <w:ind w:right="-944"/>
+              <w:rPr>
+                <w:rFonts w:ascii="Arial" w:hAnsi="Arial"/>
+                <w:bCs/>
+                <w:color w:val="1F386C"/>
+              </w:rPr>
+            </w:pPr>
+            <w:r>
+              <w:rPr>
+                <w:rFonts w:ascii="Arial" w:hAnsi="Arial"/>
+                <w:bCs/>
+                <w:color w:val="1F386C"/>
+              </w:rPr>
+              <w:t>podnošenja putem maila ili</w:t>
+            </w:r>
+          </w:p>
+          <w:p>
+            <w:pPr>
+              <w:ind w:right="-944"/>
+              <w:rPr>
+                <w:rFonts w:ascii="Arial" w:hAnsi="Arial"/>
+                <w:bCs/>
+                <w:color w:val="1F386C"/>
+              </w:rPr>
+            </w:pPr>
+            <w:r>
+              <w:rPr>
+                <w:rFonts w:ascii="Arial" w:hAnsi="Arial"/>
+                <w:bCs/>
+                <w:color w:val="1F386C"/>
+              </w:rPr>
+              <w:t>telefonskog poziva.</w:t>
+            </w:r>
+          </w:p>
+          <w:p>
+            <w:pPr>
+              <w:ind w:right="-944"/>
+              <w:rPr>
+                <w:rFonts w:ascii="Arial" w:hAnsi="Arial"/>
+                <w:bCs/>
+                <w:color w:val="1F386C"/>
+              </w:rPr>
+            </w:pPr>
+            <w:r>
+              <w:rPr>
+                <w:rFonts w:ascii="Arial" w:hAnsi="Arial"/>
+                <w:bCs/>
+                <w:color w:val="1F386C"/>
+              </w:rPr>
+              <w:t>3) problem evidencije i čuvanja</w:t>
+            </w:r>
+          </w:p>
+          <w:p>
+            <w:pPr>
+              <w:ind w:right="-944"/>
+              <w:rPr>
+                <w:rFonts w:ascii="Arial" w:hAnsi="Arial"/>
+                <w:bCs/>
+                <w:color w:val="1F386C"/>
+              </w:rPr>
+            </w:pPr>
+            <w:r>
+              <w:rPr>
+                <w:rFonts w:ascii="Arial" w:hAnsi="Arial"/>
+                <w:bCs/>
+                <w:color w:val="1F386C"/>
+              </w:rPr>
+              <w:t>svih pristiglih prijava</w:t>
+            </w:r>
+          </w:p>
+          <w:p>
+            <w:pPr>
+              <w:ind w:right="-944"/>
+              <w:rPr>
+                <w:rFonts w:ascii="Arial" w:hAnsi="Arial"/>
+                <w:bCs/>
+                <w:color w:val="1F386C"/>
+              </w:rPr>
+            </w:pPr>
+            <w:r>
+              <w:rPr>
+                <w:rFonts w:ascii="Arial" w:hAnsi="Arial"/>
+                <w:bCs/>
+                <w:color w:val="1F386C"/>
+              </w:rPr>
+              <w:t xml:space="preserve">4) problem otežanog </w:t>
+            </w:r>
+          </w:p>
+          <w:p>
+            <w:pPr>
+              <w:ind w:right="-944"/>
+              <w:rPr>
+                <w:rFonts w:ascii="Arial" w:hAnsi="Arial"/>
+                <w:bCs/>
+                <w:color w:val="1F386C"/>
+              </w:rPr>
+            </w:pPr>
+            <w:r>
+              <w:rPr>
+                <w:rFonts w:ascii="Arial" w:hAnsi="Arial"/>
+                <w:bCs/>
+                <w:color w:val="1F386C"/>
+              </w:rPr>
+              <w:t>informisanja građana o</w:t>
+            </w:r>
+          </w:p>
+          <w:p>
+            <w:pPr>
+              <w:ind w:right="-944"/>
+              <w:rPr>
+                <w:rFonts w:ascii="Arial" w:hAnsi="Arial"/>
+                <w:bCs/>
+                <w:color w:val="1F386C"/>
+              </w:rPr>
+            </w:pPr>
+            <w:r>
+              <w:rPr>
+                <w:rFonts w:ascii="Arial" w:hAnsi="Arial"/>
+                <w:bCs/>
+                <w:color w:val="1F386C"/>
+              </w:rPr>
+              <w:t>dešavanjima na teritoriji grada,</w:t>
+            </w:r>
+          </w:p>
+          <w:p>
+            <w:pPr>
+              <w:ind w:right="-944"/>
+              <w:rPr>
+                <w:rFonts w:ascii="Arial" w:hAnsi="Arial"/>
+                <w:bCs/>
+                <w:color w:val="1F386C"/>
+              </w:rPr>
+            </w:pPr>
+            <w:r>
+              <w:rPr>
+                <w:rFonts w:ascii="Arial" w:hAnsi="Arial"/>
+                <w:bCs/>
+                <w:color w:val="1F386C"/>
+              </w:rPr>
+              <w:t>što se obavlja kroz upotrebu</w:t>
+            </w:r>
+          </w:p>
+          <w:p>
+            <w:pPr>
+              <w:ind w:right="-944"/>
+              <w:rPr>
+                <w:rFonts w:ascii="Arial" w:hAnsi="Arial"/>
+                <w:bCs/>
+                <w:color w:val="1F386C"/>
+              </w:rPr>
+            </w:pPr>
+            <w:r>
+              <w:rPr>
+                <w:rFonts w:ascii="Arial" w:hAnsi="Arial"/>
+                <w:bCs/>
+                <w:color w:val="1F386C"/>
+              </w:rPr>
+              <w:t xml:space="preserve">socijalnih mreža ili novinskih </w:t>
+            </w:r>
+          </w:p>
+          <w:p>
+            <w:pPr>
+              <w:ind w:right="-944"/>
+              <w:rPr>
+                <w:rFonts w:ascii="Arial" w:hAnsi="Arial"/>
+                <w:bCs/>
+                <w:color w:val="1F386C"/>
+              </w:rPr>
+            </w:pPr>
+            <w:r>
+              <w:rPr>
+                <w:rFonts w:ascii="Arial" w:hAnsi="Arial"/>
+                <w:bCs/>
+                <w:color w:val="1F386C"/>
+              </w:rPr>
+              <w:t>portala.</w:t>
+            </w:r>
+          </w:p>
+        </w:tc>
+        <w:tc>
+          <w:tcPr>
+            <w:tcW w:w="3109" w:type="dxa"/>
+            <w:gridSpan w:val="3"/>
+            <w:tcBorders>
+              <w:top w:val="single" w:sz="4" w:space="0" w:color="F2F2F2" w:themeColor="background1" w:themeShade="F2"/>
+              <w:left w:val="single" w:sz="4" w:space="0" w:color="F2F2F2" w:themeColor="background1" w:themeShade="F2"/>
+              <w:bottom w:val="nil"/>
+              <w:right w:val="single" w:sz="4" w:space="0" w:color="F2F2F2" w:themeColor="background1" w:themeShade="F2"/>
+            </w:tcBorders>
+            <w:shd w:val="clear" w:color="auto" w:fill="FFFFFF"/>
+          </w:tcPr>
+          <w:p>
+            <w:pPr>
+              <w:ind w:right="-944"/>
+              <w:rPr>
+                <w:rFonts w:ascii="Arial" w:hAnsi="Arial"/>
+                <w:b/>
+                <w:color w:val="1F386C"/>
+              </w:rPr>
+            </w:pPr>
+            <w:r>
+              <w:rPr>
+                <w:rFonts w:ascii="Arial" w:hAnsi="Arial"/>
+                <w:b/>
+                <w:color w:val="1F386C"/>
+              </w:rPr>
+              <w:lastRenderedPageBreak/>
+              <w:t>Odnosi s kupcima</w:t>
+            </w:r>
+          </w:p>
+          <w:p>
+            <w:pPr>
+              <w:ind w:right="-944"/>
+              <w:rPr>
+                <w:rFonts w:ascii="Arial" w:hAnsi="Arial"/>
+                <w:b/>
+                <w:color w:val="1F386C"/>
+              </w:rPr>
+            </w:pPr>
+          </w:p>
+          <w:p>
+            <w:pPr>
+              <w:ind w:right="-944"/>
+              <w:rPr>
+                <w:rFonts w:ascii="Arial" w:hAnsi="Arial"/>
+                <w:bCs/>
+                <w:color w:val="1F386C"/>
+              </w:rPr>
+            </w:pPr>
+            <w:r>
+              <w:rPr>
+                <w:rFonts w:ascii="Arial" w:hAnsi="Arial"/>
+                <w:bCs/>
+                <w:color w:val="1F386C"/>
+              </w:rPr>
+              <w:t>Veza sa korisnicima se</w:t>
+            </w:r>
+          </w:p>
+          <w:p>
+            <w:pPr>
+              <w:ind w:right="-944"/>
+              <w:rPr>
+                <w:rFonts w:ascii="Arial" w:hAnsi="Arial"/>
+                <w:bCs/>
+                <w:color w:val="1F386C"/>
+              </w:rPr>
+            </w:pPr>
+            <w:r>
+              <w:rPr>
+                <w:rFonts w:ascii="Arial" w:hAnsi="Arial"/>
+                <w:bCs/>
+                <w:color w:val="1F386C"/>
+              </w:rPr>
+              <w:t>održava kroz sledeće usluge:</w:t>
+            </w:r>
+          </w:p>
+          <w:p>
+            <w:pPr>
+              <w:ind w:right="-944"/>
+              <w:rPr>
+                <w:rFonts w:ascii="Arial" w:hAnsi="Arial"/>
+                <w:bCs/>
+                <w:color w:val="1F386C"/>
+              </w:rPr>
+            </w:pPr>
+            <w:r>
+              <w:rPr>
+                <w:rFonts w:ascii="Arial" w:hAnsi="Arial"/>
+                <w:bCs/>
+                <w:color w:val="1F386C"/>
+              </w:rPr>
+              <w:t xml:space="preserve">1) slanjem povratnih </w:t>
+            </w:r>
+          </w:p>
+          <w:p>
+            <w:pPr>
+              <w:ind w:right="-944"/>
+              <w:rPr>
+                <w:rFonts w:ascii="Arial" w:hAnsi="Arial"/>
+                <w:bCs/>
+                <w:color w:val="1F386C"/>
+              </w:rPr>
+            </w:pPr>
+            <w:r>
+              <w:rPr>
+                <w:rFonts w:ascii="Arial" w:hAnsi="Arial"/>
+                <w:bCs/>
+                <w:color w:val="1F386C"/>
+              </w:rPr>
+              <w:t xml:space="preserve">informacija građanima o </w:t>
+            </w:r>
+          </w:p>
+          <w:p>
+            <w:pPr>
+              <w:ind w:right="-944"/>
+              <w:rPr>
+                <w:rFonts w:ascii="Arial" w:hAnsi="Arial"/>
+                <w:bCs/>
+                <w:color w:val="1F386C"/>
+              </w:rPr>
+            </w:pPr>
+            <w:r>
+              <w:rPr>
+                <w:rFonts w:ascii="Arial" w:hAnsi="Arial"/>
+                <w:bCs/>
+                <w:color w:val="1F386C"/>
+              </w:rPr>
+              <w:t xml:space="preserve">prijavama koje su prethodno </w:t>
+            </w:r>
+          </w:p>
+          <w:p>
+            <w:pPr>
+              <w:ind w:right="-944"/>
+              <w:rPr>
+                <w:rFonts w:ascii="Arial" w:hAnsi="Arial"/>
+                <w:bCs/>
+                <w:color w:val="1F386C"/>
+              </w:rPr>
+            </w:pPr>
+            <w:r>
+              <w:rPr>
+                <w:rFonts w:ascii="Arial" w:hAnsi="Arial"/>
+                <w:bCs/>
+                <w:color w:val="1F386C"/>
+              </w:rPr>
+              <w:t>uputili.</w:t>
+            </w:r>
+          </w:p>
+          <w:p>
+            <w:pPr>
+              <w:ind w:right="-944"/>
+              <w:rPr>
+                <w:rFonts w:ascii="Arial" w:hAnsi="Arial"/>
+                <w:bCs/>
+                <w:color w:val="1F386C"/>
+              </w:rPr>
+            </w:pPr>
+            <w:r>
+              <w:rPr>
+                <w:rFonts w:ascii="Arial" w:hAnsi="Arial"/>
+                <w:bCs/>
+                <w:color w:val="1F386C"/>
+              </w:rPr>
+              <w:t>2) slanjem zahtjeva za</w:t>
+            </w:r>
+          </w:p>
+          <w:p>
+            <w:pPr>
+              <w:ind w:right="-944"/>
+              <w:rPr>
+                <w:rFonts w:ascii="Arial" w:hAnsi="Arial"/>
+                <w:bCs/>
+                <w:color w:val="1F386C"/>
+              </w:rPr>
+            </w:pPr>
+            <w:r>
+              <w:rPr>
+                <w:rFonts w:ascii="Arial" w:hAnsi="Arial"/>
+                <w:bCs/>
+                <w:color w:val="1F386C"/>
+              </w:rPr>
+              <w:t>dodatnim informacijama</w:t>
+            </w:r>
+          </w:p>
+          <w:p>
+            <w:pPr>
+              <w:ind w:right="-944"/>
+              <w:rPr>
+                <w:rFonts w:ascii="Arial" w:hAnsi="Arial"/>
+                <w:bCs/>
+                <w:color w:val="1F386C"/>
+              </w:rPr>
+            </w:pPr>
+            <w:r>
+              <w:rPr>
+                <w:rFonts w:ascii="Arial" w:hAnsi="Arial"/>
+                <w:bCs/>
+                <w:color w:val="1F386C"/>
+              </w:rPr>
+              <w:t xml:space="preserve">građanima koji su prijavili </w:t>
+            </w:r>
+          </w:p>
+          <w:p>
+            <w:pPr>
+              <w:ind w:right="-944"/>
+              <w:rPr>
+                <w:rFonts w:ascii="Arial" w:hAnsi="Arial"/>
+                <w:bCs/>
+                <w:color w:val="1F386C"/>
+              </w:rPr>
+            </w:pPr>
+            <w:r>
+              <w:rPr>
+                <w:rFonts w:ascii="Arial" w:hAnsi="Arial"/>
+                <w:bCs/>
+                <w:color w:val="1F386C"/>
+              </w:rPr>
+              <w:lastRenderedPageBreak/>
+              <w:t>problem.</w:t>
+            </w:r>
+          </w:p>
+          <w:p>
+            <w:pPr>
+              <w:ind w:right="-944"/>
+              <w:rPr>
+                <w:rFonts w:ascii="Arial" w:hAnsi="Arial"/>
+                <w:bCs/>
+                <w:color w:val="1F386C"/>
+              </w:rPr>
+            </w:pPr>
+            <w:r>
+              <w:rPr>
+                <w:rFonts w:ascii="Arial" w:hAnsi="Arial"/>
+                <w:bCs/>
+                <w:color w:val="1F386C"/>
+              </w:rPr>
+              <w:t>3) prikazom svih dešavanja</w:t>
+            </w:r>
+          </w:p>
+          <w:p>
+            <w:pPr>
+              <w:ind w:right="-944"/>
+              <w:rPr>
+                <w:rFonts w:ascii="Arial" w:hAnsi="Arial"/>
+                <w:bCs/>
+                <w:color w:val="1F386C"/>
+              </w:rPr>
+            </w:pPr>
+            <w:r>
+              <w:rPr>
+                <w:rFonts w:ascii="Arial" w:hAnsi="Arial"/>
+                <w:bCs/>
+                <w:color w:val="1F386C"/>
+              </w:rPr>
+              <w:t xml:space="preserve">na teritoriji grada na </w:t>
+            </w:r>
+          </w:p>
+          <w:p>
+            <w:pPr>
+              <w:ind w:right="-944"/>
+              <w:rPr>
+                <w:rFonts w:ascii="Arial" w:hAnsi="Arial"/>
+                <w:bCs/>
+                <w:color w:val="1F386C"/>
+              </w:rPr>
+            </w:pPr>
+            <w:r>
+              <w:rPr>
+                <w:rFonts w:ascii="Arial" w:hAnsi="Arial"/>
+                <w:bCs/>
+                <w:color w:val="1F386C"/>
+              </w:rPr>
+              <w:t>interaktivnoj mapi</w:t>
+            </w:r>
+          </w:p>
+          <w:p>
+            <w:pPr>
+              <w:ind w:right="-944"/>
+              <w:rPr>
+                <w:rFonts w:ascii="Arial" w:hAnsi="Arial"/>
+                <w:bCs/>
+                <w:color w:val="1F386C"/>
+              </w:rPr>
+            </w:pPr>
+            <w:r>
+              <w:rPr>
+                <w:rFonts w:ascii="Arial" w:hAnsi="Arial"/>
+                <w:bCs/>
+                <w:color w:val="1F386C"/>
+              </w:rPr>
+              <w:t xml:space="preserve">4) obučavanje gradskih </w:t>
+            </w:r>
+          </w:p>
+          <w:p>
+            <w:pPr>
+              <w:ind w:right="-944"/>
+              <w:rPr>
+                <w:rFonts w:ascii="Arial" w:hAnsi="Arial"/>
+                <w:bCs/>
+                <w:color w:val="1F386C"/>
+              </w:rPr>
+            </w:pPr>
+            <w:r>
+              <w:rPr>
+                <w:rFonts w:ascii="Arial" w:hAnsi="Arial"/>
+                <w:bCs/>
+                <w:color w:val="1F386C"/>
+              </w:rPr>
+              <w:t xml:space="preserve">službenika za korištenje </w:t>
+            </w:r>
+          </w:p>
+          <w:p>
+            <w:pPr>
+              <w:ind w:right="-944"/>
+              <w:rPr>
+                <w:rFonts w:ascii="Arial" w:hAnsi="Arial"/>
+                <w:bCs/>
+                <w:color w:val="1F386C"/>
+              </w:rPr>
+            </w:pPr>
+            <w:r>
+              <w:rPr>
+                <w:rFonts w:ascii="Arial" w:hAnsi="Arial"/>
+                <w:bCs/>
+                <w:color w:val="1F386C"/>
+              </w:rPr>
+              <w:t>sistema</w:t>
+            </w:r>
+          </w:p>
+          <w:p>
+            <w:pPr>
+              <w:ind w:right="-944"/>
+              <w:rPr>
+                <w:rFonts w:ascii="Arial" w:hAnsi="Arial"/>
+                <w:bCs/>
+                <w:color w:val="1F386C"/>
+              </w:rPr>
+            </w:pPr>
+            <w:r>
+              <w:rPr>
+                <w:rFonts w:ascii="Arial" w:hAnsi="Arial"/>
+                <w:bCs/>
+                <w:color w:val="1F386C"/>
+              </w:rPr>
+              <w:t xml:space="preserve">5) održavanje koda i </w:t>
+            </w:r>
+          </w:p>
+          <w:p>
+            <w:pPr>
+              <w:ind w:right="-944"/>
+              <w:rPr>
+                <w:rFonts w:ascii="Arial" w:hAnsi="Arial"/>
+                <w:bCs/>
+                <w:color w:val="1F386C"/>
+              </w:rPr>
+            </w:pPr>
+            <w:r>
+              <w:rPr>
+                <w:rFonts w:ascii="Arial" w:hAnsi="Arial"/>
+                <w:bCs/>
+                <w:color w:val="1F386C"/>
+              </w:rPr>
+              <w:t>hardverske opreme kupca</w:t>
+            </w:r>
+          </w:p>
+          <w:p>
+            <w:pPr>
+              <w:ind w:right="-944"/>
+              <w:rPr>
+                <w:rFonts w:ascii="Arial" w:hAnsi="Arial"/>
+                <w:bCs/>
+                <w:color w:val="1F386C"/>
+              </w:rPr>
+            </w:pPr>
+          </w:p>
+        </w:tc>
+        <w:tc>
+          <w:tcPr>
+            <w:tcW w:w="3186" w:type="dxa"/>
+            <w:gridSpan w:val="3"/>
+            <w:tcBorders>
+              <w:top w:val="single" w:sz="4" w:space="0" w:color="F2F2F2" w:themeColor="background1" w:themeShade="F2"/>
+              <w:left w:val="single" w:sz="4" w:space="0" w:color="F2F2F2" w:themeColor="background1" w:themeShade="F2"/>
+              <w:bottom w:val="nil"/>
+              <w:right w:val="single" w:sz="4" w:space="0" w:color="F2F2F2" w:themeColor="background1" w:themeShade="F2"/>
+            </w:tcBorders>
+            <w:shd w:val="clear" w:color="auto" w:fill="FFFFFF"/>
+          </w:tcPr>
+          <w:p>
+            <w:pPr>
+              <w:ind w:right="-944"/>
+              <w:rPr>
+                <w:rFonts w:ascii="Arial" w:hAnsi="Arial"/>
+                <w:b/>
+                <w:color w:val="1F386C"/>
+              </w:rPr>
+            </w:pPr>
+            <w:r>
+              <w:rPr>
+                <w:rFonts w:ascii="Arial" w:hAnsi="Arial"/>
+                <w:b/>
+                <w:color w:val="1F386C"/>
+              </w:rPr>
+              <w:lastRenderedPageBreak/>
+              <w:t>Segmenti kupaca</w:t>
+            </w:r>
+          </w:p>
+          <w:p>
+            <w:pPr>
+              <w:ind w:right="-944"/>
+              <w:rPr>
+                <w:rFonts w:ascii="Arial" w:hAnsi="Arial"/>
+                <w:b/>
+                <w:color w:val="1F386C"/>
+              </w:rPr>
+            </w:pPr>
+          </w:p>
+          <w:p>
+            <w:pPr>
+              <w:ind w:right="-944"/>
+              <w:rPr>
+                <w:rFonts w:ascii="Arial" w:hAnsi="Arial"/>
+                <w:bCs/>
+                <w:color w:val="1F386C"/>
+              </w:rPr>
+            </w:pPr>
+            <w:r>
+              <w:rPr>
+                <w:rFonts w:ascii="Arial" w:hAnsi="Arial"/>
+                <w:bCs/>
+                <w:color w:val="1F386C"/>
+              </w:rPr>
+              <w:t xml:space="preserve">Baza korisnika je </w:t>
+            </w:r>
+          </w:p>
+          <w:p>
+            <w:pPr>
+              <w:ind w:right="-944"/>
+              <w:rPr>
+                <w:rFonts w:ascii="Arial" w:hAnsi="Arial"/>
+                <w:bCs/>
+                <w:color w:val="1F386C"/>
+              </w:rPr>
+            </w:pPr>
+            <w:r>
+              <w:rPr>
+                <w:rFonts w:ascii="Arial" w:hAnsi="Arial"/>
+                <w:bCs/>
+                <w:color w:val="1F386C"/>
+              </w:rPr>
+              <w:t>segmentirana na grupe</w:t>
+            </w:r>
+          </w:p>
+          <w:p>
+            <w:pPr>
+              <w:ind w:right="-944"/>
+              <w:rPr>
+                <w:rFonts w:ascii="Arial" w:hAnsi="Arial"/>
+                <w:bCs/>
+                <w:color w:val="1F386C"/>
+              </w:rPr>
+            </w:pPr>
+            <w:r>
+              <w:rPr>
+                <w:rFonts w:ascii="Arial" w:hAnsi="Arial"/>
+                <w:bCs/>
+                <w:color w:val="1F386C"/>
+              </w:rPr>
+              <w:t>običnih korisnika (punoljetnih</w:t>
+            </w:r>
+          </w:p>
+          <w:p>
+            <w:pPr>
+              <w:ind w:right="-944"/>
+              <w:rPr>
+                <w:rFonts w:ascii="Arial" w:hAnsi="Arial"/>
+                <w:bCs/>
+                <w:color w:val="1F386C"/>
+              </w:rPr>
+            </w:pPr>
+            <w:r>
+              <w:rPr>
+                <w:rFonts w:ascii="Arial" w:hAnsi="Arial"/>
+                <w:bCs/>
+                <w:color w:val="1F386C"/>
+              </w:rPr>
+              <w:t xml:space="preserve">građana) i pripadnike </w:t>
+            </w:r>
+          </w:p>
+          <w:p>
+            <w:pPr>
+              <w:ind w:right="-944"/>
+              <w:rPr>
+                <w:rFonts w:ascii="Arial" w:hAnsi="Arial"/>
+                <w:bCs/>
+                <w:color w:val="1F386C"/>
+              </w:rPr>
+            </w:pPr>
+            <w:r>
+              <w:rPr>
+                <w:rFonts w:ascii="Arial" w:hAnsi="Arial"/>
+                <w:bCs/>
+                <w:color w:val="1F386C"/>
+              </w:rPr>
+              <w:t>gradskih/državnih službi.</w:t>
+            </w:r>
+          </w:p>
+          <w:p>
+            <w:pPr>
+              <w:ind w:right="-944"/>
+              <w:rPr>
+                <w:rFonts w:ascii="Arial" w:hAnsi="Arial"/>
+                <w:bCs/>
+                <w:color w:val="1F386C"/>
+              </w:rPr>
+            </w:pPr>
+            <w:r>
+              <w:rPr>
+                <w:rFonts w:ascii="Arial" w:hAnsi="Arial"/>
+                <w:b/>
+                <w:color w:val="1F386C"/>
+              </w:rPr>
+              <w:br/>
+            </w:r>
+            <w:r>
+              <w:rPr>
+                <w:rFonts w:ascii="Arial" w:hAnsi="Arial"/>
+                <w:color w:val="1F386C"/>
+              </w:rPr>
+              <w:t>1) Punoljetni građani koji</w:t>
+            </w:r>
+          </w:p>
+          <w:p>
+            <w:pPr>
+              <w:ind w:right="-944"/>
+              <w:rPr>
+                <w:rFonts w:ascii="Arial" w:hAnsi="Arial"/>
+                <w:color w:val="1F386C"/>
+              </w:rPr>
+            </w:pPr>
+            <w:r>
+              <w:rPr>
+                <w:rFonts w:ascii="Arial" w:hAnsi="Arial"/>
+                <w:color w:val="1F386C"/>
+              </w:rPr>
+              <w:t xml:space="preserve">će sistem koristiti za </w:t>
+            </w:r>
+          </w:p>
+          <w:p>
+            <w:pPr>
+              <w:ind w:right="-944"/>
+              <w:rPr>
+                <w:rFonts w:ascii="Arial" w:hAnsi="Arial"/>
+                <w:color w:val="1F386C"/>
+              </w:rPr>
+            </w:pPr>
+            <w:r>
+              <w:rPr>
+                <w:rFonts w:ascii="Arial" w:hAnsi="Arial"/>
+                <w:color w:val="1F386C"/>
+              </w:rPr>
+              <w:t>jednostavnu, efikasnu i</w:t>
+            </w:r>
+          </w:p>
+          <w:p>
+            <w:pPr>
+              <w:ind w:right="-944"/>
+              <w:rPr>
+                <w:rFonts w:ascii="Arial" w:hAnsi="Arial"/>
+                <w:color w:val="1F386C"/>
+              </w:rPr>
+            </w:pPr>
+            <w:r>
+              <w:rPr>
+                <w:rFonts w:ascii="Arial" w:hAnsi="Arial"/>
+                <w:color w:val="1F386C"/>
+              </w:rPr>
+              <w:lastRenderedPageBreak/>
+              <w:t xml:space="preserve">brzu prijavu različitih problema, </w:t>
+            </w:r>
+            <w:r>
+              <w:rPr>
+                <w:rFonts w:ascii="Arial" w:hAnsi="Arial"/>
+                <w:color w:val="1F386C"/>
+              </w:rPr>
+              <w:br/>
+              <w:t>pregled dešavanja na</w:t>
+            </w:r>
+          </w:p>
+          <w:p>
+            <w:pPr>
+              <w:ind w:right="-944"/>
+              <w:rPr>
+                <w:rFonts w:ascii="Arial" w:hAnsi="Arial"/>
+                <w:color w:val="1F386C"/>
+              </w:rPr>
+            </w:pPr>
+            <w:r>
+              <w:rPr>
+                <w:rFonts w:ascii="Arial" w:hAnsi="Arial"/>
+                <w:color w:val="1F386C"/>
+              </w:rPr>
+              <w:t xml:space="preserve">teritoriji grada putem </w:t>
+            </w:r>
+          </w:p>
+          <w:p>
+            <w:pPr>
+              <w:ind w:right="-944"/>
+              <w:rPr>
+                <w:rFonts w:ascii="Arial" w:hAnsi="Arial"/>
+                <w:color w:val="1F386C"/>
+              </w:rPr>
+            </w:pPr>
+            <w:r>
+              <w:rPr>
+                <w:rFonts w:ascii="Arial" w:hAnsi="Arial"/>
+                <w:color w:val="1F386C"/>
+              </w:rPr>
+              <w:t>interaktivne mape,</w:t>
+            </w:r>
+          </w:p>
+          <w:p>
+            <w:pPr>
+              <w:ind w:right="-944"/>
+              <w:rPr>
+                <w:rFonts w:ascii="Arial" w:hAnsi="Arial"/>
+                <w:color w:val="1F386C"/>
+              </w:rPr>
+            </w:pPr>
+            <w:r>
+              <w:rPr>
+                <w:rFonts w:ascii="Arial" w:hAnsi="Arial"/>
+                <w:color w:val="1F386C"/>
+              </w:rPr>
+              <w:t xml:space="preserve">dobijanje povratnih </w:t>
+            </w:r>
+          </w:p>
+          <w:p>
+            <w:pPr>
+              <w:ind w:right="-944"/>
+              <w:rPr>
+                <w:rFonts w:ascii="Arial" w:hAnsi="Arial"/>
+                <w:color w:val="1F386C"/>
+              </w:rPr>
+            </w:pPr>
+            <w:r>
+              <w:rPr>
+                <w:rFonts w:ascii="Arial" w:hAnsi="Arial"/>
+                <w:color w:val="1F386C"/>
+              </w:rPr>
+              <w:t xml:space="preserve">informacija od </w:t>
+            </w:r>
+          </w:p>
+          <w:p>
+            <w:pPr>
+              <w:ind w:right="-944"/>
+              <w:rPr>
+                <w:rFonts w:ascii="Arial" w:hAnsi="Arial"/>
+                <w:color w:val="1F386C"/>
+              </w:rPr>
+            </w:pPr>
+            <w:r>
+              <w:rPr>
+                <w:rFonts w:ascii="Arial" w:hAnsi="Arial"/>
+                <w:color w:val="1F386C"/>
+              </w:rPr>
+              <w:t>nadležnih službi koje se</w:t>
+            </w:r>
+          </w:p>
+          <w:p>
+            <w:pPr>
+              <w:ind w:right="-944"/>
+              <w:rPr>
+                <w:rFonts w:ascii="Arial" w:hAnsi="Arial"/>
+                <w:color w:val="1F386C"/>
+              </w:rPr>
+            </w:pPr>
+            <w:r>
+              <w:rPr>
+                <w:rFonts w:ascii="Arial" w:hAnsi="Arial"/>
+                <w:color w:val="1F386C"/>
+              </w:rPr>
+              <w:t xml:space="preserve">odnose na stanje prijave i </w:t>
+            </w:r>
+          </w:p>
+          <w:p>
+            <w:pPr>
+              <w:ind w:right="-944"/>
+              <w:rPr>
+                <w:rFonts w:ascii="Arial" w:hAnsi="Arial"/>
+                <w:color w:val="1F386C"/>
+              </w:rPr>
+            </w:pPr>
+            <w:r>
+              <w:rPr>
+                <w:rFonts w:ascii="Arial" w:hAnsi="Arial"/>
+                <w:color w:val="1F386C"/>
+              </w:rPr>
+              <w:t xml:space="preserve">napredak u rješavanju </w:t>
+            </w:r>
+          </w:p>
+          <w:p>
+            <w:pPr>
+              <w:ind w:right="-944"/>
+              <w:rPr>
+                <w:rFonts w:ascii="Arial" w:hAnsi="Arial"/>
+                <w:color w:val="1F386C"/>
+              </w:rPr>
+            </w:pPr>
+            <w:r>
+              <w:rPr>
+                <w:rFonts w:ascii="Arial" w:hAnsi="Arial"/>
+                <w:color w:val="1F386C"/>
+              </w:rPr>
+              <w:t>problema.</w:t>
+            </w:r>
+            <w:r>
+              <w:rPr>
+                <w:rFonts w:ascii="Arial" w:hAnsi="Arial"/>
+                <w:color w:val="1F386C"/>
+              </w:rPr>
+              <w:br/>
+            </w:r>
+            <w:r>
+              <w:rPr>
+                <w:rFonts w:ascii="Arial" w:hAnsi="Arial"/>
+                <w:color w:val="1F386C"/>
+              </w:rPr>
+              <w:br/>
+              <w:t xml:space="preserve">2) Gradski službenici kojima </w:t>
+            </w:r>
+          </w:p>
+          <w:p>
+            <w:pPr>
+              <w:ind w:right="-944"/>
+              <w:rPr>
+                <w:rFonts w:ascii="Arial" w:hAnsi="Arial"/>
+                <w:color w:val="1F386C"/>
+              </w:rPr>
+            </w:pPr>
+            <w:r>
+              <w:rPr>
+                <w:rFonts w:ascii="Arial" w:hAnsi="Arial"/>
+                <w:color w:val="1F386C"/>
+              </w:rPr>
+              <w:t>sistem omogućava da</w:t>
+            </w:r>
+          </w:p>
+          <w:p>
+            <w:pPr>
+              <w:ind w:right="-944"/>
+              <w:rPr>
+                <w:rFonts w:ascii="Arial" w:hAnsi="Arial"/>
+                <w:color w:val="1F386C"/>
+              </w:rPr>
+            </w:pPr>
+            <w:r>
+              <w:rPr>
+                <w:rFonts w:ascii="Arial" w:hAnsi="Arial"/>
+                <w:color w:val="1F386C"/>
+              </w:rPr>
+              <w:t>efikasno evidentiraju,</w:t>
+            </w:r>
+          </w:p>
+          <w:p>
+            <w:pPr>
+              <w:ind w:right="-944"/>
+              <w:rPr>
+                <w:rFonts w:ascii="Arial" w:hAnsi="Arial"/>
+                <w:color w:val="1F386C"/>
+              </w:rPr>
+            </w:pPr>
+            <w:r>
+              <w:rPr>
+                <w:rFonts w:ascii="Arial" w:hAnsi="Arial"/>
+                <w:color w:val="1F386C"/>
+              </w:rPr>
+              <w:t>obrade pristigle prijave, da</w:t>
+            </w:r>
+          </w:p>
+          <w:p>
+            <w:pPr>
+              <w:ind w:right="-944"/>
+              <w:rPr>
+                <w:rFonts w:ascii="Arial" w:hAnsi="Arial"/>
+                <w:color w:val="1F386C"/>
+              </w:rPr>
+            </w:pPr>
+            <w:r>
+              <w:rPr>
+                <w:rFonts w:ascii="Arial" w:hAnsi="Arial"/>
+                <w:color w:val="1F386C"/>
+              </w:rPr>
+              <w:t xml:space="preserve">dobijaju notifikacije o </w:t>
+            </w:r>
+          </w:p>
+          <w:p>
+            <w:pPr>
+              <w:ind w:right="-944"/>
+              <w:rPr>
+                <w:rFonts w:ascii="Arial" w:hAnsi="Arial"/>
+                <w:color w:val="1F386C"/>
+              </w:rPr>
+            </w:pPr>
+            <w:r>
+              <w:rPr>
+                <w:rFonts w:ascii="Arial" w:hAnsi="Arial"/>
+                <w:color w:val="1F386C"/>
+              </w:rPr>
+              <w:t>zaprimljenim prijavama, salju</w:t>
+            </w:r>
+          </w:p>
+          <w:p>
+            <w:pPr>
+              <w:ind w:right="-944"/>
+              <w:rPr>
+                <w:rFonts w:ascii="Arial" w:hAnsi="Arial"/>
+                <w:color w:val="1F386C"/>
+              </w:rPr>
+            </w:pPr>
+            <w:r>
+              <w:rPr>
+                <w:rFonts w:ascii="Arial" w:hAnsi="Arial"/>
+                <w:color w:val="1F386C"/>
+              </w:rPr>
+              <w:t>povratne informacije o prijavi,</w:t>
+            </w:r>
+          </w:p>
+          <w:p>
+            <w:pPr>
+              <w:ind w:right="-944"/>
+              <w:rPr>
+                <w:rFonts w:ascii="Arial" w:hAnsi="Arial"/>
+                <w:color w:val="1F386C"/>
+              </w:rPr>
+            </w:pPr>
+            <w:r>
+              <w:rPr>
+                <w:rFonts w:ascii="Arial" w:hAnsi="Arial"/>
+                <w:color w:val="1F386C"/>
+              </w:rPr>
+              <w:t xml:space="preserve">upravljaju dešavanjima koja se </w:t>
+            </w:r>
+          </w:p>
+          <w:p>
+            <w:pPr>
+              <w:ind w:right="-944"/>
+              <w:rPr>
+                <w:rFonts w:ascii="Arial" w:hAnsi="Arial"/>
+                <w:color w:val="1F386C"/>
+              </w:rPr>
+            </w:pPr>
+            <w:r>
+              <w:rPr>
+                <w:rFonts w:ascii="Arial" w:hAnsi="Arial"/>
+                <w:color w:val="1F386C"/>
+              </w:rPr>
+              <w:t>prikazuju na interaktivnoj mapi.</w:t>
+            </w:r>
+          </w:p>
+          <w:p>
+            <w:pPr>
+              <w:ind w:right="-944"/>
+              <w:rPr>
+                <w:rFonts w:ascii="Arial" w:hAnsi="Arial"/>
+                <w:b/>
+                <w:color w:val="1F386C"/>
+              </w:rPr>
+            </w:pPr>
+            <w:r>
+              <w:rPr>
+                <w:rFonts w:ascii="Arial" w:hAnsi="Arial"/>
+                <w:color w:val="1F386C"/>
+              </w:rPr>
+              <w:t xml:space="preserve"> </w:t>
+            </w:r>
+          </w:p>
+        </w:tc>
+      </w:tr>
+      <w:tr>
+        <w:trPr>
+          <w:trHeight w:val="2677"/>
+        </w:trPr>
+        <w:tc>
+          <w:tcPr>
+            <w:tcW w:w="3148" w:type="dxa"/>
+            <w:vMerge w:val="restart"/>
+            <w:tcBorders>
+              <w:top w:val="nil"/>
+              <w:left w:val="single" w:sz="4" w:space="0" w:color="F2F2F2" w:themeColor="background1" w:themeShade="F2"/>
+              <w:bottom w:val="single" w:sz="4" w:space="0" w:color="F2F2F2" w:themeColor="background1" w:themeShade="F2"/>
+              <w:right w:val="single" w:sz="4" w:space="0" w:color="F2F2F2" w:themeColor="background1" w:themeShade="F2"/>
+            </w:tcBorders>
+            <w:shd w:val="clear" w:color="auto" w:fill="FFFFFF"/>
+          </w:tcPr>
+          <w:p>
+            <w:pPr>
+              <w:rPr>
+                <w:rFonts w:ascii="Arial" w:hAnsi="Arial"/>
+                <w:color w:val="808080" w:themeColor="background1" w:themeShade="80"/>
+                <w:sz w:val="20"/>
+              </w:rPr>
+            </w:pPr>
+          </w:p>
+          <w:p>
+            <w:pPr>
+              <w:rPr>
+                <w:rFonts w:ascii="Arial" w:hAnsi="Arial"/>
+                <w:sz w:val="24"/>
+              </w:rPr>
+            </w:pPr>
+            <w:r>
+              <w:rPr>
+                <w:rFonts w:ascii="Arial" w:hAnsi="Arial"/>
+              </w:rPr>
+              <w:t xml:space="preserve"> </w:t>
+            </w:r>
+          </w:p>
+        </w:tc>
+        <w:tc>
+          <w:tcPr>
+            <w:tcW w:w="3089" w:type="dxa"/>
+            <w:gridSpan w:val="2"/>
+            <w:tcBorders>
+              <w:top w:val="nil"/>
+              <w:left w:val="single" w:sz="4" w:space="0" w:color="F2F2F2" w:themeColor="background1" w:themeShade="F2"/>
+              <w:bottom w:val="single" w:sz="4" w:space="0" w:color="F2F2F2" w:themeColor="background1" w:themeShade="F2"/>
+              <w:right w:val="single" w:sz="4" w:space="0" w:color="F2F2F2" w:themeColor="background1" w:themeShade="F2"/>
+            </w:tcBorders>
+            <w:shd w:val="clear" w:color="auto" w:fill="FFFFFF"/>
+          </w:tcPr>
+          <w:p>
+            <w:pPr>
+              <w:rPr>
+                <w:rFonts w:ascii="Arial" w:hAnsi="Arial"/>
+                <w:color w:val="808080" w:themeColor="background1" w:themeShade="80"/>
+                <w:sz w:val="20"/>
+              </w:rPr>
+            </w:pPr>
+          </w:p>
+        </w:tc>
+        <w:tc>
+          <w:tcPr>
+            <w:tcW w:w="3096" w:type="dxa"/>
+            <w:gridSpan w:val="4"/>
+            <w:vMerge w:val="restart"/>
+            <w:tcBorders>
+              <w:top w:val="nil"/>
+              <w:left w:val="single" w:sz="4" w:space="0" w:color="F2F2F2" w:themeColor="background1" w:themeShade="F2"/>
+              <w:bottom w:val="single" w:sz="4" w:space="0" w:color="F2F2F2" w:themeColor="background1" w:themeShade="F2"/>
+              <w:right w:val="single" w:sz="4" w:space="0" w:color="F2F2F2" w:themeColor="background1" w:themeShade="F2"/>
+            </w:tcBorders>
+            <w:shd w:val="clear" w:color="auto" w:fill="FFFFFF"/>
+          </w:tcPr>
+          <w:p>
+            <w:pPr>
+              <w:rPr>
+                <w:rFonts w:ascii="Arial" w:hAnsi="Arial"/>
+                <w:color w:val="808080" w:themeColor="background1" w:themeShade="80"/>
+                <w:sz w:val="20"/>
+                <w:lang w:val="sr-Latn-BA"/>
+              </w:rPr>
+            </w:pPr>
+          </w:p>
+        </w:tc>
+        <w:tc>
+          <w:tcPr>
+            <w:tcW w:w="3103" w:type="dxa"/>
+            <w:gridSpan w:val="2"/>
+            <w:tcBorders>
+              <w:top w:val="nil"/>
+              <w:left w:val="single" w:sz="4" w:space="0" w:color="F2F2F2" w:themeColor="background1" w:themeShade="F2"/>
+              <w:bottom w:val="single" w:sz="4" w:space="0" w:color="F2F2F2" w:themeColor="background1" w:themeShade="F2"/>
+              <w:right w:val="single" w:sz="4" w:space="0" w:color="F2F2F2" w:themeColor="background1" w:themeShade="F2"/>
+            </w:tcBorders>
+            <w:shd w:val="clear" w:color="auto" w:fill="FFFFFF"/>
+          </w:tcPr>
+          <w:p>
+            <w:pPr>
+              <w:ind w:right="-10"/>
+              <w:rPr>
+                <w:rFonts w:ascii="Arial" w:hAnsi="Arial"/>
+                <w:color w:val="808080" w:themeColor="background1" w:themeShade="80"/>
+                <w:sz w:val="20"/>
+                <w:lang w:val="en-GB"/>
+              </w:rPr>
+            </w:pPr>
+          </w:p>
+        </w:tc>
+        <w:tc>
+          <w:tcPr>
+            <w:tcW w:w="3186" w:type="dxa"/>
+            <w:gridSpan w:val="3"/>
+            <w:vMerge w:val="restart"/>
+            <w:tcBorders>
+              <w:top w:val="nil"/>
+              <w:left w:val="single" w:sz="4" w:space="0" w:color="F2F2F2" w:themeColor="background1" w:themeShade="F2"/>
+              <w:bottom w:val="single" w:sz="4" w:space="0" w:color="F2F2F2" w:themeColor="background1" w:themeShade="F2"/>
+              <w:right w:val="single" w:sz="4" w:space="0" w:color="F2F2F2" w:themeColor="background1" w:themeShade="F2"/>
+            </w:tcBorders>
+            <w:shd w:val="clear" w:color="auto" w:fill="FFFFFF"/>
+          </w:tcPr>
+          <w:p>
+            <w:pPr>
+              <w:ind w:right="-18"/>
+              <w:rPr>
+                <w:rFonts w:ascii="Arial" w:hAnsi="Arial"/>
+                <w:sz w:val="24"/>
+              </w:rPr>
+            </w:pPr>
+          </w:p>
+        </w:tc>
+      </w:tr>
+      <w:tr>
+        <w:trPr>
+          <w:trHeight w:val="264"/>
+        </w:trPr>
+        <w:tc>
+          <w:tcPr>
+            <w:tcW w:w="300" w:type="dxa"/>
+            <w:vMerge/>
+            <w:tcBorders>
+              <w:top w:val="nil"/>
+              <w:left w:val="single" w:sz="4" w:space="0" w:color="F2F2F2" w:themeColor="background1" w:themeShade="F2"/>
+              <w:bottom w:val="single" w:sz="4" w:space="0" w:color="F2F2F2" w:themeColor="background1" w:themeShade="F2"/>
+              <w:right w:val="single" w:sz="4" w:space="0" w:color="F2F2F2" w:themeColor="background1" w:themeShade="F2"/>
+            </w:tcBorders>
+            <w:shd w:val="clear" w:color="auto" w:fill="F3F3F3"/>
+            <w:vAlign w:val="center"/>
+            <w:hideMark/>
+          </w:tcPr>
+          <w:p>
+            <w:pPr>
+              <w:rPr>
+                <w:rFonts w:ascii="Arial" w:hAnsi="Arial"/>
+                <w:noProof/>
+                <w:sz w:val="24"/>
+                <w:szCs w:val="24"/>
+                <w:lang w:val="en-GB"/>
+              </w:rPr>
+            </w:pPr>
+          </w:p>
+        </w:tc>
+        <w:tc>
+          <w:tcPr>
+            <w:tcW w:w="3089" w:type="dxa"/>
+            <w:gridSpan w:val="2"/>
+            <w:tcBorders>
+              <w:top w:val="single" w:sz="4" w:space="0" w:color="F2F2F2" w:themeColor="background1" w:themeShade="F2"/>
+              <w:left w:val="single" w:sz="4" w:space="0" w:color="F2F2F2" w:themeColor="background1" w:themeShade="F2"/>
+              <w:bottom w:val="nil"/>
+              <w:right w:val="single" w:sz="4" w:space="0" w:color="F2F2F2" w:themeColor="background1" w:themeShade="F2"/>
+            </w:tcBorders>
+            <w:shd w:val="clear" w:color="auto" w:fill="FFFFFF"/>
+            <w:hideMark/>
+          </w:tcPr>
+          <w:p>
+            <w:pPr>
+              <w:ind w:right="-944"/>
+              <w:rPr>
+                <w:rFonts w:ascii="Arial" w:hAnsi="Arial"/>
+                <w:b/>
+              </w:rPr>
+            </w:pPr>
+            <w:r>
+              <w:rPr>
+                <w:rFonts w:ascii="Arial" w:hAnsi="Arial"/>
+                <w:b/>
+                <w:color w:val="1F386C"/>
+              </w:rPr>
+              <w:t>Ključni resursi</w:t>
+            </w:r>
+          </w:p>
+        </w:tc>
+        <w:tc>
+          <w:tcPr>
+            <w:tcW w:w="11918" w:type="dxa"/>
+            <w:gridSpan w:val="4"/>
+            <w:vMerge/>
+            <w:tcBorders>
+              <w:top w:val="nil"/>
+              <w:left w:val="single" w:sz="4" w:space="0" w:color="F2F2F2" w:themeColor="background1" w:themeShade="F2"/>
+              <w:bottom w:val="single" w:sz="4" w:space="0" w:color="F2F2F2" w:themeColor="background1" w:themeShade="F2"/>
+              <w:right w:val="single" w:sz="4" w:space="0" w:color="F2F2F2" w:themeColor="background1" w:themeShade="F2"/>
+            </w:tcBorders>
+            <w:shd w:val="clear" w:color="auto" w:fill="F3F3F3"/>
+            <w:vAlign w:val="center"/>
+            <w:hideMark/>
+          </w:tcPr>
+          <w:p>
+            <w:pPr>
+              <w:rPr>
+                <w:rFonts w:ascii="Arial" w:hAnsi="Arial"/>
+                <w:noProof/>
+                <w:color w:val="808080" w:themeColor="background1" w:themeShade="80"/>
+                <w:sz w:val="20"/>
+                <w:szCs w:val="24"/>
+                <w:lang w:val="sr-Latn-BA"/>
+              </w:rPr>
+            </w:pPr>
+          </w:p>
+        </w:tc>
+        <w:tc>
+          <w:tcPr>
+            <w:tcW w:w="3103" w:type="dxa"/>
+            <w:gridSpan w:val="2"/>
+            <w:tcBorders>
+              <w:top w:val="single" w:sz="4" w:space="0" w:color="F2F2F2" w:themeColor="background1" w:themeShade="F2"/>
+              <w:left w:val="single" w:sz="4" w:space="0" w:color="F2F2F2" w:themeColor="background1" w:themeShade="F2"/>
+              <w:bottom w:val="nil"/>
+              <w:right w:val="single" w:sz="4" w:space="0" w:color="F2F2F2" w:themeColor="background1" w:themeShade="F2"/>
+            </w:tcBorders>
+            <w:shd w:val="clear" w:color="auto" w:fill="FFFFFF"/>
+            <w:hideMark/>
+          </w:tcPr>
+          <w:p>
+            <w:pPr>
+              <w:ind w:right="-944"/>
+              <w:rPr>
+                <w:rFonts w:ascii="Arial" w:hAnsi="Arial"/>
+                <w:b/>
+              </w:rPr>
+            </w:pPr>
+            <w:r>
+              <w:rPr>
+                <w:rFonts w:ascii="Arial" w:hAnsi="Arial"/>
+                <w:b/>
+                <w:color w:val="1F386C"/>
+              </w:rPr>
+              <w:t>Kanali</w:t>
+            </w:r>
+          </w:p>
+        </w:tc>
+        <w:tc>
+          <w:tcPr>
+            <w:tcW w:w="4516" w:type="dxa"/>
+            <w:gridSpan w:val="3"/>
+            <w:vMerge/>
+            <w:tcBorders>
+              <w:top w:val="nil"/>
+              <w:left w:val="single" w:sz="4" w:space="0" w:color="F2F2F2" w:themeColor="background1" w:themeShade="F2"/>
+              <w:bottom w:val="single" w:sz="4" w:space="0" w:color="F2F2F2" w:themeColor="background1" w:themeShade="F2"/>
+              <w:right w:val="single" w:sz="4" w:space="0" w:color="F2F2F2" w:themeColor="background1" w:themeShade="F2"/>
+            </w:tcBorders>
+            <w:shd w:val="clear" w:color="auto" w:fill="F3F3F3"/>
+            <w:vAlign w:val="center"/>
+            <w:hideMark/>
+          </w:tcPr>
+          <w:p>
+            <w:pPr>
+              <w:rPr>
+                <w:rFonts w:ascii="Arial" w:hAnsi="Arial"/>
+                <w:noProof/>
+                <w:sz w:val="24"/>
+                <w:szCs w:val="24"/>
+                <w:lang w:val="en-GB"/>
+              </w:rPr>
+            </w:pPr>
+          </w:p>
+        </w:tc>
+      </w:tr>
+      <w:tr>
+        <w:trPr>
+          <w:trHeight w:val="2822"/>
+        </w:trPr>
+        <w:tc>
+          <w:tcPr>
+            <w:tcW w:w="300" w:type="dxa"/>
+            <w:vMerge/>
+            <w:tcBorders>
+              <w:top w:val="nil"/>
+              <w:left w:val="single" w:sz="4" w:space="0" w:color="F2F2F2" w:themeColor="background1" w:themeShade="F2"/>
+              <w:bottom w:val="single" w:sz="4" w:space="0" w:color="F2F2F2" w:themeColor="background1" w:themeShade="F2"/>
+              <w:right w:val="single" w:sz="4" w:space="0" w:color="F2F2F2" w:themeColor="background1" w:themeShade="F2"/>
+            </w:tcBorders>
+            <w:shd w:val="clear" w:color="auto" w:fill="F3F3F3"/>
+            <w:vAlign w:val="center"/>
+            <w:hideMark/>
+          </w:tcPr>
+          <w:p>
+            <w:pPr>
+              <w:rPr>
+                <w:rFonts w:ascii="Arial" w:hAnsi="Arial"/>
+                <w:noProof/>
+                <w:sz w:val="24"/>
+                <w:szCs w:val="24"/>
+                <w:lang w:val="en-GB"/>
+              </w:rPr>
+            </w:pPr>
+          </w:p>
+        </w:tc>
+        <w:tc>
+          <w:tcPr>
+            <w:tcW w:w="3089" w:type="dxa"/>
+            <w:gridSpan w:val="2"/>
+            <w:tcBorders>
+              <w:top w:val="nil"/>
+              <w:left w:val="single" w:sz="4" w:space="0" w:color="F2F2F2" w:themeColor="background1" w:themeShade="F2"/>
+              <w:bottom w:val="single" w:sz="4" w:space="0" w:color="F2F2F2" w:themeColor="background1" w:themeShade="F2"/>
+              <w:right w:val="single" w:sz="4" w:space="0" w:color="F2F2F2" w:themeColor="background1" w:themeShade="F2"/>
+            </w:tcBorders>
+            <w:shd w:val="clear" w:color="auto" w:fill="FFFFFF"/>
+          </w:tcPr>
+          <w:p>
+            <w:pPr>
+              <w:rPr>
+                <w:rFonts w:ascii="Arial" w:hAnsi="Arial"/>
+                <w:color w:val="808080" w:themeColor="background1" w:themeShade="80"/>
+                <w:sz w:val="20"/>
+              </w:rPr>
+            </w:pPr>
+          </w:p>
+          <w:p>
+            <w:pPr>
+              <w:rPr>
+                <w:rFonts w:ascii="Arial" w:hAnsi="Arial"/>
+                <w:color w:val="808080" w:themeColor="background1" w:themeShade="80"/>
+                <w:sz w:val="20"/>
+              </w:rPr>
+            </w:pPr>
+            <w:r>
+              <w:rPr>
+                <w:rFonts w:ascii="Arial" w:hAnsi="Arial"/>
+                <w:color w:val="808080" w:themeColor="background1" w:themeShade="80"/>
+                <w:sz w:val="20"/>
+              </w:rPr>
+              <w:t>1) Ljudski resursi: programerski tim (front-end i back-end programeri, QA testeri, dizajneri)</w:t>
+            </w:r>
+          </w:p>
+          <w:p>
+            <w:pPr>
+              <w:rPr>
+                <w:rFonts w:ascii="Arial" w:hAnsi="Arial"/>
+                <w:color w:val="808080" w:themeColor="background1" w:themeShade="80"/>
+                <w:sz w:val="20"/>
+              </w:rPr>
+            </w:pPr>
+            <w:r>
+              <w:rPr>
+                <w:rFonts w:ascii="Arial" w:hAnsi="Arial"/>
+                <w:color w:val="808080" w:themeColor="background1" w:themeShade="80"/>
+                <w:sz w:val="20"/>
+              </w:rPr>
+              <w:t xml:space="preserve">2) Fizički resursi: hardverska oprema (računari, klima uređaji, serveri, štampači…) </w:t>
+            </w:r>
+          </w:p>
+          <w:p>
+            <w:pPr>
+              <w:rPr>
+                <w:rFonts w:ascii="Arial" w:hAnsi="Arial"/>
+                <w:color w:val="808080" w:themeColor="background1" w:themeShade="80"/>
+                <w:sz w:val="20"/>
+              </w:rPr>
+            </w:pPr>
+            <w:r>
+              <w:rPr>
+                <w:rFonts w:ascii="Arial" w:hAnsi="Arial"/>
+                <w:color w:val="808080" w:themeColor="background1" w:themeShade="80"/>
+                <w:sz w:val="20"/>
+              </w:rPr>
+              <w:t>Hardverska oprema i sofverski alati.</w:t>
+            </w:r>
+          </w:p>
+          <w:p>
+            <w:pPr>
+              <w:rPr>
+                <w:rFonts w:ascii="Arial" w:hAnsi="Arial"/>
+                <w:color w:val="808080" w:themeColor="background1" w:themeShade="80"/>
+                <w:sz w:val="20"/>
+              </w:rPr>
+            </w:pPr>
+            <w:r>
+              <w:rPr>
+                <w:rFonts w:ascii="Arial" w:hAnsi="Arial"/>
+                <w:color w:val="808080" w:themeColor="background1" w:themeShade="80"/>
+                <w:sz w:val="20"/>
+              </w:rPr>
+              <w:t>3) Intelektualni resursi: licence, web aplikacija, digitalni sertifikati, autorska prava</w:t>
+            </w:r>
+          </w:p>
+          <w:p>
+            <w:pPr>
+              <w:rPr>
+                <w:rFonts w:ascii="Arial" w:hAnsi="Arial"/>
+                <w:color w:val="808080" w:themeColor="background1" w:themeShade="80"/>
+                <w:sz w:val="20"/>
+              </w:rPr>
+            </w:pPr>
+            <w:r>
+              <w:rPr>
+                <w:rFonts w:ascii="Arial" w:hAnsi="Arial"/>
+                <w:color w:val="808080" w:themeColor="background1" w:themeShade="80"/>
+                <w:sz w:val="20"/>
+              </w:rPr>
+              <w:t>4) Finansijski resursi: novac neophodan za isplatu plata radnicima, kupovinu hardverske opreme, licenci, sertifikata itd.</w:t>
+            </w:r>
+          </w:p>
+          <w:p>
+            <w:pPr>
+              <w:rPr>
+                <w:rFonts w:ascii="Arial" w:hAnsi="Arial"/>
+                <w:color w:val="808080" w:themeColor="background1" w:themeShade="80"/>
+                <w:sz w:val="20"/>
+              </w:rPr>
+            </w:pPr>
+          </w:p>
+          <w:p>
+            <w:pPr>
+              <w:rPr>
+                <w:rFonts w:ascii="Arial" w:hAnsi="Arial"/>
+                <w:color w:val="808080" w:themeColor="background1" w:themeShade="80"/>
+                <w:sz w:val="20"/>
+              </w:rPr>
+            </w:pPr>
+          </w:p>
+          <w:p>
+            <w:pPr>
+              <w:rPr>
+                <w:rFonts w:ascii="Arial" w:hAnsi="Arial"/>
+                <w:color w:val="808080" w:themeColor="background1" w:themeShade="80"/>
+                <w:sz w:val="20"/>
+              </w:rPr>
+            </w:pPr>
+          </w:p>
+          <w:p>
+            <w:pPr>
+              <w:rPr>
+                <w:rFonts w:ascii="Arial" w:hAnsi="Arial"/>
+                <w:color w:val="808080" w:themeColor="background1" w:themeShade="80"/>
+                <w:sz w:val="20"/>
+              </w:rPr>
+            </w:pPr>
+          </w:p>
+          <w:p>
+            <w:pPr>
+              <w:rPr>
+                <w:rFonts w:ascii="Arial" w:hAnsi="Arial"/>
+                <w:color w:val="808080" w:themeColor="background1" w:themeShade="80"/>
+                <w:sz w:val="20"/>
+              </w:rPr>
+            </w:pPr>
+          </w:p>
+          <w:p>
+            <w:pPr>
+              <w:rPr>
+                <w:rFonts w:ascii="Arial" w:hAnsi="Arial"/>
+                <w:color w:val="808080" w:themeColor="background1" w:themeShade="80"/>
+                <w:sz w:val="20"/>
+              </w:rPr>
+            </w:pPr>
+          </w:p>
+          <w:p>
+            <w:pPr>
+              <w:rPr>
+                <w:rFonts w:ascii="Arial" w:hAnsi="Arial"/>
+                <w:color w:val="808080" w:themeColor="background1" w:themeShade="80"/>
+                <w:sz w:val="20"/>
+              </w:rPr>
+            </w:pPr>
+          </w:p>
+          <w:p>
+            <w:pPr>
+              <w:rPr>
+                <w:rFonts w:ascii="Arial" w:hAnsi="Arial"/>
+                <w:color w:val="808080" w:themeColor="background1" w:themeShade="80"/>
+                <w:sz w:val="20"/>
+              </w:rPr>
+            </w:pPr>
+          </w:p>
+        </w:tc>
+        <w:tc>
+          <w:tcPr>
+            <w:tcW w:w="11918" w:type="dxa"/>
+            <w:gridSpan w:val="4"/>
+            <w:vMerge/>
+            <w:tcBorders>
+              <w:top w:val="nil"/>
+              <w:left w:val="single" w:sz="4" w:space="0" w:color="F2F2F2" w:themeColor="background1" w:themeShade="F2"/>
+              <w:bottom w:val="single" w:sz="4" w:space="0" w:color="F2F2F2" w:themeColor="background1" w:themeShade="F2"/>
+              <w:right w:val="single" w:sz="4" w:space="0" w:color="F2F2F2" w:themeColor="background1" w:themeShade="F2"/>
+            </w:tcBorders>
+            <w:shd w:val="clear" w:color="auto" w:fill="F3F3F3"/>
+            <w:vAlign w:val="center"/>
+            <w:hideMark/>
+          </w:tcPr>
+          <w:p>
+            <w:pPr>
+              <w:rPr>
+                <w:rFonts w:ascii="Arial" w:hAnsi="Arial"/>
+                <w:noProof/>
+                <w:color w:val="808080" w:themeColor="background1" w:themeShade="80"/>
+                <w:sz w:val="20"/>
+                <w:szCs w:val="24"/>
+                <w:lang w:val="sr-Latn-BA"/>
+              </w:rPr>
+            </w:pPr>
+          </w:p>
+        </w:tc>
+        <w:tc>
+          <w:tcPr>
+            <w:tcW w:w="3103" w:type="dxa"/>
+            <w:gridSpan w:val="2"/>
+            <w:tcBorders>
+              <w:top w:val="nil"/>
+              <w:left w:val="single" w:sz="4" w:space="0" w:color="F2F2F2" w:themeColor="background1" w:themeShade="F2"/>
+              <w:bottom w:val="single" w:sz="4" w:space="0" w:color="F2F2F2" w:themeColor="background1" w:themeShade="F2"/>
+              <w:right w:val="single" w:sz="4" w:space="0" w:color="F2F2F2" w:themeColor="background1" w:themeShade="F2"/>
+            </w:tcBorders>
+            <w:shd w:val="clear" w:color="auto" w:fill="FFFFFF"/>
+            <w:hideMark/>
+          </w:tcPr>
+          <w:p>
+            <w:pPr>
+              <w:ind w:right="-10"/>
+              <w:rPr>
+                <w:rFonts w:ascii="Arial" w:hAnsi="Arial"/>
+                <w:color w:val="808080" w:themeColor="background1" w:themeShade="80"/>
+                <w:sz w:val="20"/>
+              </w:rPr>
+            </w:pPr>
+            <w:r>
+              <w:rPr>
+                <w:rFonts w:ascii="Arial" w:hAnsi="Arial"/>
+                <w:color w:val="808080" w:themeColor="background1" w:themeShade="80"/>
+                <w:sz w:val="20"/>
+                <w:lang w:val="sr-Latn-BA"/>
+              </w:rPr>
+              <w:t xml:space="preserve">Kanal koji korisnici koriste za komunikaciju je web aplikacija. </w:t>
+            </w:r>
+            <w:r>
+              <w:rPr>
+                <w:rFonts w:ascii="Arial" w:hAnsi="Arial"/>
+                <w:color w:val="808080" w:themeColor="background1" w:themeShade="80"/>
+                <w:sz w:val="20"/>
+              </w:rPr>
+              <w:t>Korisnici (građani i gradski</w:t>
+            </w:r>
+          </w:p>
+          <w:p>
+            <w:pPr>
+              <w:ind w:right="-10"/>
+              <w:rPr>
+                <w:rFonts w:ascii="Arial" w:hAnsi="Arial"/>
+                <w:color w:val="808080" w:themeColor="background1" w:themeShade="80"/>
+                <w:sz w:val="20"/>
+              </w:rPr>
+            </w:pPr>
+            <w:r>
+              <w:rPr>
+                <w:rFonts w:ascii="Arial" w:hAnsi="Arial"/>
+                <w:color w:val="808080" w:themeColor="background1" w:themeShade="80"/>
+                <w:sz w:val="20"/>
+              </w:rPr>
+              <w:t xml:space="preserve">službenici) pristupaju aplikaciji </w:t>
+            </w:r>
+          </w:p>
+          <w:p>
+            <w:pPr>
+              <w:ind w:right="-10"/>
+              <w:rPr>
+                <w:rFonts w:ascii="Arial" w:hAnsi="Arial"/>
+                <w:color w:val="808080" w:themeColor="background1" w:themeShade="80"/>
+                <w:sz w:val="20"/>
+              </w:rPr>
+            </w:pPr>
+            <w:r>
+              <w:rPr>
+                <w:rFonts w:ascii="Arial" w:hAnsi="Arial"/>
+                <w:color w:val="808080" w:themeColor="background1" w:themeShade="80"/>
+                <w:sz w:val="20"/>
+              </w:rPr>
+              <w:t>kroz svoj web browser što omogućava korištenje sistema na različitim korisničkim uređajima i platformama.</w:t>
+            </w:r>
+          </w:p>
+          <w:p>
+            <w:pPr>
+              <w:ind w:right="-10"/>
+              <w:rPr>
+                <w:rFonts w:ascii="Arial" w:hAnsi="Arial"/>
+                <w:color w:val="808080" w:themeColor="background1" w:themeShade="80"/>
+                <w:sz w:val="20"/>
+              </w:rPr>
+            </w:pPr>
+            <w:r>
+              <w:rPr>
+                <w:rFonts w:ascii="Arial" w:hAnsi="Arial"/>
+                <w:color w:val="808080" w:themeColor="background1" w:themeShade="80"/>
+                <w:sz w:val="20"/>
+              </w:rPr>
+              <w:t>Komunikacija između korisničkog web čitača i servera se vrši putem HTTPS protokola.</w:t>
+            </w:r>
+          </w:p>
+        </w:tc>
+        <w:tc>
+          <w:tcPr>
+            <w:tcW w:w="4516" w:type="dxa"/>
+            <w:gridSpan w:val="3"/>
+            <w:vMerge/>
+            <w:tcBorders>
+              <w:top w:val="nil"/>
+              <w:left w:val="single" w:sz="4" w:space="0" w:color="F2F2F2" w:themeColor="background1" w:themeShade="F2"/>
+              <w:bottom w:val="single" w:sz="4" w:space="0" w:color="F2F2F2" w:themeColor="background1" w:themeShade="F2"/>
+              <w:right w:val="single" w:sz="4" w:space="0" w:color="F2F2F2" w:themeColor="background1" w:themeShade="F2"/>
+            </w:tcBorders>
+            <w:shd w:val="clear" w:color="auto" w:fill="F3F3F3"/>
+            <w:vAlign w:val="center"/>
+            <w:hideMark/>
+          </w:tcPr>
+          <w:p>
+            <w:pPr>
+              <w:rPr>
+                <w:rFonts w:ascii="Arial" w:hAnsi="Arial"/>
+                <w:noProof/>
+                <w:sz w:val="24"/>
+                <w:szCs w:val="24"/>
+                <w:lang w:val="en-GB"/>
+              </w:rPr>
+            </w:pPr>
+          </w:p>
+        </w:tc>
+      </w:tr>
+      <w:tr>
+        <w:trPr>
+          <w:trHeight w:val="279"/>
+        </w:trPr>
+        <w:tc>
+          <w:tcPr>
+            <w:tcW w:w="7825" w:type="dxa"/>
+            <w:gridSpan w:val="4"/>
+            <w:tcBorders>
+              <w:top w:val="single" w:sz="4" w:space="0" w:color="F2F2F2" w:themeColor="background1" w:themeShade="F2"/>
+              <w:left w:val="single" w:sz="4" w:space="0" w:color="F2F2F2" w:themeColor="background1" w:themeShade="F2"/>
+              <w:bottom w:val="nil"/>
+              <w:right w:val="single" w:sz="4" w:space="0" w:color="F2F2F2" w:themeColor="background1" w:themeShade="F2"/>
+            </w:tcBorders>
+            <w:shd w:val="clear" w:color="auto" w:fill="FFFFFF"/>
+          </w:tcPr>
+          <w:p>
+            <w:pPr>
+              <w:ind w:right="-944"/>
+              <w:rPr>
+                <w:rFonts w:ascii="Arial" w:hAnsi="Arial"/>
+                <w:b/>
+                <w:color w:val="1F386C"/>
+              </w:rPr>
+            </w:pPr>
+            <w:r>
+              <w:rPr>
+                <w:rFonts w:ascii="Arial" w:hAnsi="Arial"/>
+                <w:b/>
+                <w:color w:val="1F386C"/>
+              </w:rPr>
+              <w:t>Troškovi</w:t>
+            </w:r>
+          </w:p>
+          <w:p>
+            <w:pPr>
+              <w:ind w:right="-944"/>
+              <w:rPr>
+                <w:rFonts w:ascii="Arial" w:hAnsi="Arial"/>
+                <w:bCs/>
+                <w:color w:val="1F386C"/>
+              </w:rPr>
+            </w:pPr>
+          </w:p>
+          <w:p>
+            <w:pPr>
+              <w:ind w:right="-944"/>
+              <w:rPr>
+                <w:rFonts w:ascii="Arial" w:hAnsi="Arial"/>
+                <w:bCs/>
+                <w:sz w:val="20"/>
+                <w:szCs w:val="20"/>
+              </w:rPr>
+            </w:pPr>
+            <w:r>
+              <w:rPr>
+                <w:rFonts w:ascii="Arial" w:hAnsi="Arial"/>
+                <w:bCs/>
+                <w:sz w:val="20"/>
+                <w:szCs w:val="20"/>
+              </w:rPr>
+              <w:t>Fiksni troškovi:</w:t>
+            </w:r>
+          </w:p>
+          <w:p>
+            <w:pPr>
+              <w:ind w:right="-944"/>
+              <w:rPr>
+                <w:rFonts w:ascii="Arial" w:hAnsi="Arial"/>
+                <w:bCs/>
+                <w:sz w:val="20"/>
+                <w:szCs w:val="20"/>
+              </w:rPr>
+            </w:pPr>
+            <w:r>
+              <w:rPr>
+                <w:rFonts w:ascii="Arial" w:hAnsi="Arial"/>
+                <w:bCs/>
+                <w:sz w:val="20"/>
+                <w:szCs w:val="20"/>
+              </w:rPr>
+              <w:t>1) Plate zaposlenima (programerima, testerima i dizajnerima)</w:t>
+            </w:r>
+          </w:p>
+          <w:p>
+            <w:pPr>
+              <w:ind w:right="-944"/>
+              <w:rPr>
+                <w:rFonts w:ascii="Arial" w:hAnsi="Arial"/>
+                <w:bCs/>
+                <w:sz w:val="20"/>
+                <w:szCs w:val="20"/>
+              </w:rPr>
+            </w:pPr>
+            <w:r>
+              <w:rPr>
+                <w:rFonts w:ascii="Arial" w:hAnsi="Arial"/>
+                <w:bCs/>
+                <w:sz w:val="20"/>
+                <w:szCs w:val="20"/>
+              </w:rPr>
+              <w:t>2) Zakup poslovnog prostora</w:t>
+            </w:r>
+          </w:p>
+          <w:p>
+            <w:pPr>
+              <w:ind w:right="-944"/>
+              <w:rPr>
+                <w:rFonts w:ascii="Arial" w:hAnsi="Arial"/>
+                <w:bCs/>
+                <w:sz w:val="20"/>
+                <w:szCs w:val="20"/>
+              </w:rPr>
+            </w:pPr>
+            <w:r>
+              <w:rPr>
+                <w:rFonts w:ascii="Arial" w:hAnsi="Arial"/>
+                <w:bCs/>
+                <w:sz w:val="20"/>
+                <w:szCs w:val="20"/>
+              </w:rPr>
+              <w:t>3) Plaćanje PTT usluga (pošta, telegraf, telefon, internet…)</w:t>
+            </w:r>
+          </w:p>
+          <w:p>
+            <w:pPr>
+              <w:ind w:right="-944"/>
+              <w:rPr>
+                <w:rFonts w:ascii="Arial" w:hAnsi="Arial"/>
+                <w:bCs/>
+                <w:sz w:val="20"/>
+                <w:szCs w:val="20"/>
+              </w:rPr>
+            </w:pPr>
+            <w:r>
+              <w:rPr>
+                <w:rFonts w:ascii="Arial" w:hAnsi="Arial"/>
+                <w:bCs/>
+                <w:sz w:val="20"/>
+                <w:szCs w:val="20"/>
+              </w:rPr>
+              <w:t>4) Plaćanje troškova električne energije, grijanja, vode, goriva...</w:t>
+            </w:r>
+          </w:p>
+          <w:p>
+            <w:pPr>
+              <w:ind w:right="-944"/>
+              <w:rPr>
+                <w:rFonts w:ascii="Arial" w:hAnsi="Arial"/>
+                <w:bCs/>
+                <w:sz w:val="20"/>
+                <w:szCs w:val="20"/>
+              </w:rPr>
+            </w:pPr>
+          </w:p>
+          <w:p>
+            <w:pPr>
+              <w:ind w:right="-944"/>
+              <w:rPr>
+                <w:rFonts w:ascii="Arial" w:hAnsi="Arial"/>
+                <w:bCs/>
+                <w:sz w:val="20"/>
+                <w:szCs w:val="20"/>
+              </w:rPr>
+            </w:pPr>
+            <w:r>
+              <w:rPr>
+                <w:rFonts w:ascii="Arial" w:hAnsi="Arial"/>
+                <w:bCs/>
+                <w:sz w:val="20"/>
+                <w:szCs w:val="20"/>
+              </w:rPr>
+              <w:t>Varijabilni troškovi:</w:t>
+            </w:r>
+          </w:p>
+          <w:p>
+            <w:pPr>
+              <w:ind w:right="-944"/>
+              <w:rPr>
+                <w:rFonts w:ascii="Arial" w:hAnsi="Arial"/>
+                <w:bCs/>
+                <w:sz w:val="20"/>
+                <w:szCs w:val="20"/>
+              </w:rPr>
+            </w:pPr>
+            <w:r>
+              <w:rPr>
+                <w:rFonts w:ascii="Arial" w:hAnsi="Arial"/>
+                <w:bCs/>
+                <w:sz w:val="20"/>
+                <w:szCs w:val="20"/>
+              </w:rPr>
+              <w:lastRenderedPageBreak/>
+              <w:t>1) Troškovi nabavke hardverske opreme (servera, firewalla, klima uređaja, računara…)</w:t>
+            </w:r>
+          </w:p>
+          <w:p>
+            <w:pPr>
+              <w:ind w:right="-944"/>
+              <w:rPr>
+                <w:rFonts w:ascii="Arial" w:hAnsi="Arial"/>
+                <w:bCs/>
+                <w:sz w:val="20"/>
+                <w:szCs w:val="20"/>
+              </w:rPr>
+            </w:pPr>
+            <w:r>
+              <w:rPr>
+                <w:rFonts w:ascii="Arial" w:hAnsi="Arial"/>
+                <w:bCs/>
+                <w:sz w:val="20"/>
+                <w:szCs w:val="20"/>
+              </w:rPr>
+              <w:t>2) Troškovi nabavke sertifikata i licenci</w:t>
+            </w:r>
+          </w:p>
+        </w:tc>
+        <w:tc>
+          <w:tcPr>
+            <w:tcW w:w="7797" w:type="dxa"/>
+            <w:gridSpan w:val="8"/>
+            <w:tcBorders>
+              <w:top w:val="single" w:sz="4" w:space="0" w:color="F2F2F2" w:themeColor="background1" w:themeShade="F2"/>
+              <w:left w:val="single" w:sz="4" w:space="0" w:color="F2F2F2" w:themeColor="background1" w:themeShade="F2"/>
+              <w:bottom w:val="nil"/>
+              <w:right w:val="single" w:sz="4" w:space="0" w:color="F2F2F2" w:themeColor="background1" w:themeShade="F2"/>
+            </w:tcBorders>
+            <w:shd w:val="clear" w:color="auto" w:fill="FFFFFF"/>
+            <w:hideMark/>
+          </w:tcPr>
+          <w:p>
+            <w:pPr>
+              <w:ind w:right="-944"/>
+              <w:rPr>
+                <w:rFonts w:ascii="Arial" w:hAnsi="Arial"/>
+                <w:b/>
+                <w:color w:val="1F386C"/>
+                <w:szCs w:val="24"/>
+              </w:rPr>
+            </w:pPr>
+            <w:r>
+              <w:rPr>
+                <w:rFonts w:ascii="Arial" w:hAnsi="Arial"/>
+                <w:b/>
+                <w:color w:val="1F386C"/>
+              </w:rPr>
+              <w:lastRenderedPageBreak/>
+              <w:t>Novčani tokovi</w:t>
+            </w:r>
+          </w:p>
+          <w:p>
+            <w:pPr>
+              <w:ind w:right="-944"/>
+              <w:rPr>
+                <w:rFonts w:ascii="Arial" w:hAnsi="Arial"/>
+                <w:bCs/>
+                <w:color w:val="1F386C"/>
+                <w:sz w:val="20"/>
+                <w:szCs w:val="20"/>
+              </w:rPr>
+            </w:pPr>
+            <w:r>
+              <w:rPr>
+                <w:rFonts w:ascii="Arial" w:hAnsi="Arial"/>
+                <w:bCs/>
+                <w:color w:val="1F386C"/>
+                <w:sz w:val="20"/>
+                <w:szCs w:val="20"/>
+              </w:rPr>
+              <w:t xml:space="preserve">Prihodi od prodaje aplikacija lokalnim samoupravama: cijena po proizvodu je </w:t>
+            </w:r>
+          </w:p>
+          <w:p>
+            <w:pPr>
+              <w:ind w:right="-944"/>
+              <w:rPr>
+                <w:rFonts w:ascii="Arial" w:hAnsi="Arial"/>
+                <w:bCs/>
+                <w:color w:val="1F386C"/>
+                <w:sz w:val="20"/>
+                <w:szCs w:val="20"/>
+              </w:rPr>
+            </w:pPr>
+            <w:r>
+              <w:rPr>
+                <w:rFonts w:ascii="Arial" w:hAnsi="Arial"/>
+                <w:bCs/>
+                <w:color w:val="1F386C"/>
+                <w:sz w:val="20"/>
+                <w:szCs w:val="20"/>
+              </w:rPr>
+              <w:t>procjenjena na 50.000KM u toku prve godine poslovanja, a u narednim godinama će ta</w:t>
+            </w:r>
+          </w:p>
+          <w:p>
+            <w:pPr>
+              <w:ind w:right="-944"/>
+              <w:rPr>
+                <w:rFonts w:ascii="Arial" w:hAnsi="Arial"/>
+                <w:bCs/>
+                <w:sz w:val="20"/>
+                <w:szCs w:val="20"/>
+              </w:rPr>
+            </w:pPr>
+            <w:r>
+              <w:rPr>
+                <w:rFonts w:ascii="Arial" w:hAnsi="Arial"/>
+                <w:bCs/>
+                <w:color w:val="1F386C"/>
+                <w:sz w:val="20"/>
+                <w:szCs w:val="20"/>
+              </w:rPr>
+              <w:t>cijena da raste zbog inflacije.</w:t>
+            </w:r>
+          </w:p>
+        </w:tc>
+      </w:tr>
+      <w:tr>
+        <w:trPr>
+          <w:trHeight w:val="2667"/>
+        </w:trPr>
+        <w:tc>
+          <w:tcPr>
+            <w:tcW w:w="7825" w:type="dxa"/>
+            <w:gridSpan w:val="4"/>
+            <w:tcBorders>
+              <w:top w:val="nil"/>
+              <w:left w:val="single" w:sz="4" w:space="0" w:color="F2F2F2" w:themeColor="background1" w:themeShade="F2"/>
+              <w:bottom w:val="single" w:sz="4" w:space="0" w:color="F2F2F2" w:themeColor="background1" w:themeShade="F2"/>
+              <w:right w:val="single" w:sz="4" w:space="0" w:color="F2F2F2" w:themeColor="background1" w:themeShade="F2"/>
+            </w:tcBorders>
+            <w:shd w:val="clear" w:color="auto" w:fill="FFFFFF"/>
+          </w:tcPr>
+          <w:p>
+            <w:pPr>
+              <w:ind w:right="-32"/>
+              <w:rPr>
+                <w:rFonts w:ascii="Arial" w:hAnsi="Arial"/>
+                <w:color w:val="808080" w:themeColor="background1" w:themeShade="80"/>
+                <w:sz w:val="20"/>
+                <w:szCs w:val="24"/>
+              </w:rPr>
+            </w:pPr>
+          </w:p>
+          <w:p>
+            <w:pPr>
+              <w:ind w:right="-32"/>
+              <w:rPr>
+                <w:rFonts w:ascii="Arial" w:hAnsi="Arial"/>
+                <w:color w:val="808080" w:themeColor="background1" w:themeShade="80"/>
+                <w:sz w:val="20"/>
+              </w:rPr>
+            </w:pPr>
+          </w:p>
+          <w:p>
+            <w:pPr>
+              <w:ind w:right="-32"/>
+              <w:rPr>
+                <w:rFonts w:ascii="Arial" w:hAnsi="Arial"/>
+                <w:color w:val="808080" w:themeColor="background1" w:themeShade="80"/>
+                <w:sz w:val="20"/>
+              </w:rPr>
+            </w:pPr>
+            <w:r>
+              <w:rPr>
+                <w:rFonts w:ascii="Arial" w:hAnsi="Arial"/>
+                <w:color w:val="808080" w:themeColor="background1" w:themeShade="80"/>
+                <w:sz w:val="20"/>
+              </w:rPr>
+              <w:t>Najveći trošak čini isplata plata zaposlenima u firmi. Uzimajući u obzir da front-end programeri imaju najveću prosječnu platu među zaposlenima, najveći trošak otpada na isplatu njih. Implementacija front-end i back-end dijela sistema oduzima najviše vremena u razvoju aplikacije pa su to i najskuplje aktivnosti razvojnog procesa.</w:t>
+            </w:r>
+          </w:p>
+        </w:tc>
+        <w:tc>
+          <w:tcPr>
+            <w:tcW w:w="7797" w:type="dxa"/>
+            <w:gridSpan w:val="8"/>
+            <w:tcBorders>
+              <w:top w:val="nil"/>
+              <w:left w:val="single" w:sz="4" w:space="0" w:color="F2F2F2" w:themeColor="background1" w:themeShade="F2"/>
+              <w:bottom w:val="single" w:sz="4" w:space="0" w:color="F2F2F2" w:themeColor="background1" w:themeShade="F2"/>
+              <w:right w:val="single" w:sz="4" w:space="0" w:color="F2F2F2" w:themeColor="background1" w:themeShade="F2"/>
+            </w:tcBorders>
+            <w:shd w:val="clear" w:color="auto" w:fill="FFFFFF"/>
+            <w:hideMark/>
+          </w:tcPr>
+          <w:p>
+            <w:pPr>
+              <w:ind w:right="-18"/>
+              <w:rPr>
+                <w:rFonts w:ascii="Arial" w:hAnsi="Arial"/>
+                <w:color w:val="808080" w:themeColor="background1" w:themeShade="80"/>
+                <w:sz w:val="20"/>
+              </w:rPr>
+            </w:pPr>
+            <w:r>
+              <w:rPr>
+                <w:rFonts w:ascii="Arial" w:hAnsi="Arial"/>
+                <w:color w:val="808080" w:themeColor="background1" w:themeShade="80"/>
+                <w:sz w:val="20"/>
+              </w:rPr>
+              <w:t>Prihodi od konfigurisanja i instalacije sistema: cijena onih aktivnosti po jednom proizvodu u toku godine je procjenjena na 2300KM.</w:t>
+            </w:r>
+          </w:p>
+          <w:p>
+            <w:pPr>
+              <w:ind w:right="-18"/>
+              <w:rPr>
+                <w:rFonts w:ascii="Arial" w:hAnsi="Arial"/>
+                <w:color w:val="808080" w:themeColor="background1" w:themeShade="80"/>
+                <w:sz w:val="20"/>
+              </w:rPr>
+            </w:pPr>
+            <w:r>
+              <w:rPr>
+                <w:rFonts w:ascii="Arial" w:hAnsi="Arial"/>
+                <w:color w:val="808080" w:themeColor="background1" w:themeShade="80"/>
+                <w:sz w:val="20"/>
+              </w:rPr>
+              <w:t>Prihodi od održavanja sistema: cijena održavanja po proizvodu u toku jedne godine je procjenjena na 2000KM.</w:t>
+            </w:r>
+          </w:p>
+          <w:p>
+            <w:pPr>
+              <w:ind w:right="-18"/>
+              <w:rPr>
+                <w:rFonts w:ascii="Arial" w:hAnsi="Arial"/>
+                <w:color w:val="808080" w:themeColor="background1" w:themeShade="80"/>
+                <w:sz w:val="20"/>
+              </w:rPr>
+            </w:pPr>
+            <w:r>
+              <w:rPr>
+                <w:rFonts w:ascii="Arial" w:hAnsi="Arial"/>
+                <w:color w:val="808080" w:themeColor="background1" w:themeShade="80"/>
+                <w:sz w:val="20"/>
+              </w:rPr>
+              <w:t>Prihodi od reklama: kroz našu web aplikaciju biće omogućeno oglašavanje i reklamiranje različitih proizvoda i usluga, a svaki klik na ove oglase će predstavljati prihod</w:t>
+            </w:r>
+          </w:p>
+        </w:tc>
+      </w:tr>
+      <w:tr>
+        <w:trPr>
+          <w:trHeight w:val="282"/>
+        </w:trPr>
+        <w:tc>
+          <w:tcPr>
+            <w:tcW w:w="15622" w:type="dxa"/>
+            <w:gridSpan w:val="12"/>
+            <w:tcBorders>
+              <w:top w:val="single" w:sz="4" w:space="0" w:color="F2F2F2" w:themeColor="background1" w:themeShade="F2"/>
+              <w:left w:val="single" w:sz="4" w:space="0" w:color="F2F2F2" w:themeColor="background1" w:themeShade="F2"/>
+              <w:bottom w:val="single" w:sz="4" w:space="0" w:color="F2F2F2" w:themeColor="background1" w:themeShade="F2"/>
+              <w:right w:val="single" w:sz="4" w:space="0" w:color="F2F2F2" w:themeColor="background1" w:themeShade="F2"/>
+            </w:tcBorders>
+            <w:shd w:val="clear" w:color="auto" w:fill="F3F3F3"/>
+            <w:vAlign w:val="center"/>
+          </w:tcPr>
+          <w:p>
+            <w:pPr>
+              <w:ind w:right="-944"/>
+              <w:rPr>
+                <w:rFonts w:ascii="Arial" w:hAnsi="Arial"/>
+                <w:sz w:val="16"/>
+              </w:rPr>
+            </w:pPr>
+          </w:p>
+        </w:tc>
+      </w:tr>
+    </w:tbl>
+    <w:p>
+      <w:bookmarkStart w:id="7" w:name="_GoBack"/>
+      <w:bookmarkEnd w:id="7"/>
     </w:p>
     <w:sectPr>
       <w:headerReference w:type="default" r:id="rId16"/>
@@ -4115,7 +8628,7 @@
           <w:rPr>
             <w:noProof/>
           </w:rPr>
-          <w:t>10</w:t>
+          <w:t>12</w:t>
         </w:r>
         <w:r>
           <w:rPr>
@@ -4449,7 +8962,7 @@
     <w:lsdException w:name="Table Web 2" w:semiHidden="1" w:unhideWhenUsed="1"/>
     <w:lsdException w:name="Table Web 3" w:semiHidden="1" w:unhideWhenUsed="1"/>
     <w:lsdException w:name="Balloon Text" w:semiHidden="1" w:unhideWhenUsed="1"/>
-    <w:lsdException w:name="Table Grid" w:uiPriority="39"/>
+    <w:lsdException w:name="Table Grid" w:uiPriority="59"/>
     <w:lsdException w:name="Table Theme" w:semiHidden="1" w:unhideWhenUsed="1"/>
     <w:lsdException w:name="Placeholder Text" w:semiHidden="1"/>
     <w:lsdException w:name="No Spacing" w:uiPriority="1" w:qFormat="1"/>
@@ -4835,7 +9348,7 @@
   <w:style w:type="table" w:styleId="TableGrid">
     <w:name w:val="Table Grid"/>
     <w:basedOn w:val="TableNormal"/>
-    <w:uiPriority w:val="39"/>
+    <w:uiPriority w:val="59"/>
     <w:rsid w:val="0073086C"/>
     <w:pPr>
       <w:spacing w:after="0" w:line="240" w:lineRule="auto"/>
@@ -5278,7 +9791,7 @@
 </file>
 
 <file path=customXml/itemProps1.xml><?xml version="1.0" encoding="utf-8"?>
-<ds:datastoreItem xmlns:ds="http://schemas.openxmlformats.org/officeDocument/2006/customXml" ds:itemID="{B15B5E05-4B35-4357-904D-682AC530DA6D}">
+<ds:datastoreItem xmlns:ds="http://schemas.openxmlformats.org/officeDocument/2006/customXml" ds:itemID="{A8D76231-E0DD-4E99-B775-494353E72F35}">
   <ds:schemaRefs>
     <ds:schemaRef ds:uri="http://schemas.openxmlformats.org/officeDocument/2006/bibliography"/>
   </ds:schemaRefs>

</xml_diff>